<commit_message>
Work on avance 7 (up to PARAMETER in vm)
</commit_message>
<xml_diff>
--- a/avance 7 notas.docx
+++ b/avance 7 notas.docx
@@ -4,6 +4,9 @@
   <w:body>
     <w:p>
       <w:r>
+        <w:rPr>
+          <w:noProof/>
+        </w:rPr>
         <w:drawing>
           <wp:inline distT="0" distB="0" distL="0" distR="0" wp14:anchorId="26FDE97C" wp14:editId="720F68FF">
             <wp:extent cx="6102575" cy="755650"/>
@@ -45,111 +48,6 @@
     <w:p>
       <w:pPr>
         <w:rPr>
-          <w:b/>
-          <w:bCs/>
-          <w:sz w:val="32"/>
-          <w:szCs w:val="32"/>
-          <w:lang w:val="es-ES"/>
-        </w:rPr>
-      </w:pPr>
-      <w:r>
-        <w:rPr>
-          <w:b/>
-          <w:bCs/>
-          <w:sz w:val="32"/>
-          <w:szCs w:val="32"/>
-          <w:lang w:val="es-ES"/>
-        </w:rPr>
-        <w:t>Máquina virtual: Ejecución de</w:t>
-      </w:r>
-      <w:r>
-        <w:rPr>
-          <w:b/>
-          <w:bCs/>
-          <w:sz w:val="32"/>
-          <w:szCs w:val="32"/>
-          <w:lang w:val="es-ES"/>
-        </w:rPr>
-        <w:t xml:space="preserve"> módulos y arreglos</w:t>
-      </w:r>
-    </w:p>
-    <w:p>
-      <w:pPr>
-        <w:rPr>
-          <w:i/>
-          <w:iCs/>
-          <w:sz w:val="32"/>
-          <w:szCs w:val="32"/>
-          <w:lang w:val="es-ES"/>
-        </w:rPr>
-      </w:pPr>
-      <w:r>
-        <w:rPr>
-          <w:i/>
-          <w:iCs/>
-          <w:sz w:val="32"/>
-          <w:szCs w:val="32"/>
-          <w:lang w:val="es-ES"/>
-        </w:rPr>
-        <w:t>Arreglo</w:t>
-      </w:r>
-      <w:r>
-        <w:rPr>
-          <w:i/>
-          <w:iCs/>
-          <w:sz w:val="32"/>
-          <w:szCs w:val="32"/>
-          <w:lang w:val="es-ES"/>
-        </w:rPr>
-        <w:t>s</w:t>
-      </w:r>
-    </w:p>
-    <w:p>
-      <w:pPr>
-        <w:rPr>
-          <w:sz w:val="24"/>
-          <w:szCs w:val="24"/>
-          <w:lang w:val="es-ES"/>
-        </w:rPr>
-      </w:pPr>
-      <w:r>
-        <w:rPr>
-          <w:sz w:val="24"/>
-          <w:szCs w:val="24"/>
-          <w:lang w:val="es-ES"/>
-        </w:rPr>
-        <w:t>Si dirección está en el rango de direcciones de pointers (3666-3999)</w:t>
-      </w:r>
-      <w:r>
-        <w:rPr>
-          <w:sz w:val="24"/>
-          <w:szCs w:val="24"/>
-          <w:lang w:val="es-ES"/>
-        </w:rPr>
-        <w:t>, convertirla a la dirección real y sacar el valor</w:t>
-      </w:r>
-    </w:p>
-    <w:p>
-      <w:pPr>
-        <w:rPr>
-          <w:sz w:val="24"/>
-          <w:szCs w:val="24"/>
-          <w:lang w:val="es-ES"/>
-        </w:rPr>
-      </w:pPr>
-      <w:r>
-        <w:rPr>
-          <w:sz w:val="24"/>
-          <w:szCs w:val="24"/>
-          <w:highlight w:val="yellow"/>
-          <w:lang w:val="es-ES"/>
-        </w:rPr>
-        <w:t>Tengo que poner la lógica de verify en la MV</w:t>
-      </w:r>
-    </w:p>
-    <w:p>
-      <w:pPr>
-        <w:rPr>
           <w:sz w:val="24"/>
           <w:szCs w:val="24"/>
           <w:u w:val="single"/>
@@ -195,27 +93,7 @@
           <w:szCs w:val="24"/>
           <w:lang w:val="es-ES"/>
         </w:rPr>
-        <w:t>pasa</w:t>
-      </w:r>
-      <w:r>
-        <w:rPr>
-          <w:i/>
-          <w:iCs/>
-          <w:sz w:val="24"/>
-          <w:szCs w:val="24"/>
-          <w:lang w:val="es-ES"/>
-        </w:rPr>
-        <w:t xml:space="preserve"> </w:t>
-      </w:r>
-      <w:r>
-        <w:rPr>
-          <w:i/>
-          <w:iCs/>
-          <w:sz w:val="24"/>
-          <w:szCs w:val="24"/>
-          <w:lang w:val="es-ES"/>
-        </w:rPr>
-        <w:t>(falta verify)</w:t>
+        <w:t xml:space="preserve">pasa </w:t>
       </w:r>
     </w:p>
     <w:p>
@@ -247,27 +125,7 @@
           <w:szCs w:val="24"/>
           <w:lang w:val="es-ES"/>
         </w:rPr>
-        <w:t>pasa</w:t>
-      </w:r>
-      <w:r>
-        <w:rPr>
-          <w:i/>
-          <w:iCs/>
-          <w:sz w:val="24"/>
-          <w:szCs w:val="24"/>
-          <w:lang w:val="es-ES"/>
-        </w:rPr>
-        <w:t xml:space="preserve"> </w:t>
-      </w:r>
-      <w:r>
-        <w:rPr>
-          <w:i/>
-          <w:iCs/>
-          <w:sz w:val="24"/>
-          <w:szCs w:val="24"/>
-          <w:lang w:val="es-ES"/>
-        </w:rPr>
-        <w:t>(falta verify)</w:t>
+        <w:t xml:space="preserve">pasa </w:t>
       </w:r>
     </w:p>
     <w:p>
@@ -299,7 +157,29 @@
           <w:szCs w:val="24"/>
           <w:lang w:val="es-ES"/>
         </w:rPr>
-        <w:t>pasa</w:t>
+        <w:t xml:space="preserve">pasa </w:t>
+      </w:r>
+    </w:p>
+    <w:p>
+      <w:pPr>
+        <w:pStyle w:val="ListParagraph"/>
+        <w:numPr>
+          <w:ilvl w:val="0"/>
+          <w:numId w:val="2"/>
+        </w:numPr>
+        <w:rPr>
+          <w:sz w:val="24"/>
+          <w:szCs w:val="24"/>
+          <w:lang w:val="es-ES"/>
+        </w:rPr>
+      </w:pPr>
+      <w:r>
+        <w:rPr>
+          <w:sz w:val="24"/>
+          <w:szCs w:val="24"/>
+          <w:lang w:val="es-ES"/>
+        </w:rPr>
+        <w:t xml:space="preserve">Avance7_1 [ accesar index negativo] </w:t>
       </w:r>
       <w:r>
         <w:rPr>
@@ -309,7 +189,99 @@
           <w:szCs w:val="24"/>
           <w:lang w:val="es-ES"/>
         </w:rPr>
-        <w:t xml:space="preserve"> (falta verify)</w:t>
+        <w:t xml:space="preserve">pasa pero porque no consideré negativos al definir mi léxico… </w:t>
+      </w:r>
+    </w:p>
+    <w:p>
+      <w:pPr>
+        <w:pStyle w:val="ListParagraph"/>
+        <w:numPr>
+          <w:ilvl w:val="0"/>
+          <w:numId w:val="2"/>
+        </w:numPr>
+        <w:rPr>
+          <w:sz w:val="24"/>
+          <w:szCs w:val="24"/>
+          <w:lang w:val="es-ES"/>
+        </w:rPr>
+      </w:pPr>
+      <w:r>
+        <w:rPr>
+          <w:sz w:val="24"/>
+          <w:szCs w:val="24"/>
+          <w:lang w:val="es-ES"/>
+        </w:rPr>
+        <w:t xml:space="preserve">Avance7_2 [accesar index fuera de rango]  </w:t>
+      </w:r>
+      <w:r>
+        <w:rPr>
+          <w:i/>
+          <w:iCs/>
+          <w:sz w:val="24"/>
+          <w:szCs w:val="24"/>
+          <w:lang w:val="es-ES"/>
+        </w:rPr>
+        <w:t>pasa</w:t>
+      </w:r>
+    </w:p>
+    <w:p>
+      <w:pPr>
+        <w:pStyle w:val="ListParagraph"/>
+        <w:numPr>
+          <w:ilvl w:val="0"/>
+          <w:numId w:val="2"/>
+        </w:numPr>
+        <w:rPr>
+          <w:sz w:val="24"/>
+          <w:szCs w:val="24"/>
+          <w:lang w:val="es-ES"/>
+        </w:rPr>
+      </w:pPr>
+      <w:r>
+        <w:rPr>
+          <w:sz w:val="24"/>
+          <w:szCs w:val="24"/>
+          <w:lang w:val="es-ES"/>
+        </w:rPr>
+        <w:t>Avance3_3 [de todo, incluido llamadas a funciones y dec y acceso a arreglos]</w:t>
+      </w:r>
+    </w:p>
+    <w:p>
+      <w:pPr>
+        <w:rPr>
+          <w:lang w:val="es-ES"/>
+        </w:rPr>
+      </w:pPr>
+    </w:p>
+    <w:p>
+      <w:pPr>
+        <w:rPr>
+          <w:b/>
+          <w:bCs/>
+          <w:sz w:val="32"/>
+          <w:szCs w:val="32"/>
+          <w:lang w:val="es-ES"/>
+        </w:rPr>
+      </w:pPr>
+      <w:r>
+        <w:rPr>
+          <w:b/>
+          <w:bCs/>
+          <w:sz w:val="32"/>
+          <w:szCs w:val="32"/>
+          <w:lang w:val="es-ES"/>
+        </w:rPr>
+        <w:t>Máquina virtual: Ejecución de</w:t>
+      </w:r>
+      <w:r>
+        <w:rPr>
+          <w:b/>
+          <w:bCs/>
+          <w:sz w:val="32"/>
+          <w:szCs w:val="32"/>
+          <w:lang w:val="es-ES"/>
+        </w:rPr>
+        <w:t xml:space="preserve"> módulos y arreglos</w:t>
       </w:r>
     </w:p>
     <w:p>
@@ -328,9 +300,35 @@
           <w:iCs/>
           <w:sz w:val="32"/>
           <w:szCs w:val="32"/>
-          <w:lang w:val="es-ES"/>
-        </w:rPr>
-        <w:t>Módulos</w:t>
+          <w:highlight w:val="green"/>
+          <w:lang w:val="es-ES"/>
+        </w:rPr>
+        <w:t>Arreglos</w:t>
+      </w:r>
+    </w:p>
+    <w:p>
+      <w:pPr>
+        <w:rPr>
+          <w:sz w:val="24"/>
+          <w:szCs w:val="24"/>
+          <w:lang w:val="es-ES"/>
+        </w:rPr>
+      </w:pPr>
+      <w:r>
+        <w:rPr>
+          <w:sz w:val="24"/>
+          <w:szCs w:val="24"/>
+          <w:lang w:val="es-ES"/>
+        </w:rPr>
+        <w:t>Si dirección está en el rango de direcciones de pointers (3666-3999)</w:t>
+      </w:r>
+      <w:r>
+        <w:rPr>
+          <w:sz w:val="24"/>
+          <w:szCs w:val="24"/>
+          <w:lang w:val="es-ES"/>
+        </w:rPr>
+        <w:t>, convertirla a la dirección real y sacar el valor</w:t>
       </w:r>
     </w:p>
     <w:p>
@@ -347,6 +345,29 @@
         <w:rPr>
           <w:i/>
           <w:iCs/>
+          <w:sz w:val="32"/>
+          <w:szCs w:val="32"/>
+          <w:highlight w:val="yellow"/>
+          <w:lang w:val="es-ES"/>
+        </w:rPr>
+        <w:t>Módulos</w:t>
+      </w:r>
+    </w:p>
+    <w:p>
+      <w:pPr>
+        <w:rPr>
+          <w:i/>
+          <w:iCs/>
+          <w:sz w:val="32"/>
+          <w:szCs w:val="32"/>
+          <w:lang w:val="es-ES"/>
+        </w:rPr>
+      </w:pPr>
+      <w:r>
+        <w:rPr>
+          <w:i/>
+          <w:iCs/>
+          <w:noProof/>
           <w:sz w:val="32"/>
           <w:szCs w:val="32"/>
           <w:lang w:val="es-ES"/>
@@ -402,6 +423,7 @@
         <w:rPr>
           <w:i/>
           <w:iCs/>
+          <w:noProof/>
           <w:sz w:val="32"/>
           <w:szCs w:val="32"/>
           <w:lang w:val="es-ES"/>
@@ -458,6 +480,7 @@
         <w:rPr>
           <w:b/>
           <w:bCs/>
+          <w:noProof/>
           <w:sz w:val="32"/>
           <w:szCs w:val="32"/>
           <w:lang w:val="es-ES"/>
@@ -502,13 +525,334 @@
     <w:p>
       <w:pPr>
         <w:rPr>
-          <w:b/>
-          <w:bCs/>
-          <w:sz w:val="32"/>
-          <w:szCs w:val="32"/>
-          <w:lang w:val="es-ES"/>
-        </w:rPr>
-      </w:pPr>
+          <w:sz w:val="24"/>
+          <w:szCs w:val="24"/>
+          <w:lang w:val="es-ES"/>
+        </w:rPr>
+      </w:pPr>
+      <w:r>
+        <w:rPr>
+          <w:sz w:val="24"/>
+          <w:szCs w:val="24"/>
+          <w:lang w:val="es-ES"/>
+        </w:rPr>
+        <w:t xml:space="preserve">Crear un execution_stack </w:t>
+      </w:r>
+      <w:r>
+        <w:rPr>
+          <w:sz w:val="24"/>
+          <w:szCs w:val="24"/>
+          <w:lang w:val="es-ES"/>
+        </w:rPr>
+        <w:t>donde vay</w:t>
+      </w:r>
+      <w:r>
+        <w:rPr>
+          <w:sz w:val="24"/>
+          <w:szCs w:val="24"/>
+          <w:lang w:val="es-ES"/>
+        </w:rPr>
+        <w:t>a guardando l</w:t>
+      </w:r>
+      <w:r>
+        <w:rPr>
+          <w:sz w:val="24"/>
+          <w:szCs w:val="24"/>
+          <w:lang w:val="es-ES"/>
+        </w:rPr>
+        <w:t>os contextos creados por llamadas a funciones.</w:t>
+      </w:r>
+    </w:p>
+    <w:p>
+      <w:pPr>
+        <w:rPr>
+          <w:sz w:val="24"/>
+          <w:szCs w:val="24"/>
+          <w:lang w:val="es-ES"/>
+        </w:rPr>
+      </w:pPr>
+      <w:r>
+        <w:rPr>
+          <w:sz w:val="24"/>
+          <w:szCs w:val="24"/>
+          <w:lang w:val="es-ES"/>
+        </w:rPr>
+        <w:t xml:space="preserve">En cada iteración del while </w:t>
+      </w:r>
+      <w:r>
+        <w:rPr>
+          <w:sz w:val="24"/>
+          <w:szCs w:val="24"/>
+          <w:lang w:val="es-ES"/>
+        </w:rPr>
+        <w:t>se debe checar si el stack está vacío. Si no está vacío, se cambia current_memory</w:t>
+      </w:r>
+    </w:p>
+    <w:p>
+      <w:pPr>
+        <w:rPr>
+          <w:sz w:val="24"/>
+          <w:szCs w:val="24"/>
+          <w:lang w:val="es-ES"/>
+        </w:rPr>
+      </w:pPr>
+      <w:r>
+        <w:rPr>
+          <w:sz w:val="24"/>
+          <w:szCs w:val="24"/>
+          <w:lang w:val="es-ES"/>
+        </w:rPr>
+        <w:t>Asimismo crear un ip_stack donde se guarden las posiciones de los instruction pointers.</w:t>
+      </w:r>
+    </w:p>
+    <w:p>
+      <w:pPr>
+        <w:rPr>
+          <w:sz w:val="24"/>
+          <w:szCs w:val="24"/>
+          <w:lang w:val="es-ES"/>
+        </w:rPr>
+      </w:pPr>
+      <w:r>
+        <w:rPr>
+          <w:sz w:val="24"/>
+          <w:szCs w:val="24"/>
+          <w:highlight w:val="green"/>
+          <w:lang w:val="es-ES"/>
+        </w:rPr>
+        <w:t>ERA:</w:t>
+      </w:r>
+      <w:r>
+        <w:rPr>
+          <w:sz w:val="24"/>
+          <w:szCs w:val="24"/>
+          <w:lang w:val="es-ES"/>
+        </w:rPr>
+        <w:t xml:space="preserve"> </w:t>
+      </w:r>
+    </w:p>
+    <w:p>
+      <w:pPr>
+        <w:pStyle w:val="ListParagraph"/>
+        <w:numPr>
+          <w:ilvl w:val="0"/>
+          <w:numId w:val="3"/>
+        </w:numPr>
+        <w:rPr>
+          <w:sz w:val="24"/>
+          <w:szCs w:val="24"/>
+          <w:lang w:val="es-ES"/>
+        </w:rPr>
+      </w:pPr>
+      <w:r>
+        <w:rPr>
+          <w:sz w:val="24"/>
+          <w:szCs w:val="24"/>
+          <w:lang w:val="es-ES"/>
+        </w:rPr>
+        <w:t>Crear instancia de Memory con la info de l_op</w:t>
+      </w:r>
+    </w:p>
+    <w:p>
+      <w:pPr>
+        <w:pStyle w:val="ListParagraph"/>
+        <w:numPr>
+          <w:ilvl w:val="0"/>
+          <w:numId w:val="3"/>
+        </w:numPr>
+        <w:rPr>
+          <w:sz w:val="24"/>
+          <w:szCs w:val="24"/>
+        </w:rPr>
+      </w:pPr>
+      <w:r>
+        <w:rPr>
+          <w:sz w:val="24"/>
+          <w:szCs w:val="24"/>
+        </w:rPr>
+        <w:t>Añadir instancia a execution_st</w:t>
+      </w:r>
+      <w:r>
+        <w:rPr>
+          <w:sz w:val="24"/>
+          <w:szCs w:val="24"/>
+        </w:rPr>
+        <w:t>ack</w:t>
+      </w:r>
+    </w:p>
+    <w:p>
+      <w:pPr>
+        <w:rPr>
+          <w:sz w:val="24"/>
+          <w:szCs w:val="24"/>
+        </w:rPr>
+      </w:pPr>
+      <w:r>
+        <w:rPr>
+          <w:sz w:val="24"/>
+          <w:szCs w:val="24"/>
+          <w:highlight w:val="green"/>
+        </w:rPr>
+        <w:lastRenderedPageBreak/>
+        <w:t>PARAMETER:</w:t>
+      </w:r>
+    </w:p>
+    <w:p>
+      <w:pPr>
+        <w:rPr>
+          <w:sz w:val="24"/>
+          <w:szCs w:val="24"/>
+          <w:lang w:val="es-ES"/>
+        </w:rPr>
+      </w:pPr>
+      <w:r>
+        <w:rPr>
+          <w:sz w:val="24"/>
+          <w:szCs w:val="24"/>
+          <w:lang w:val="es-ES"/>
+        </w:rPr>
+        <w:t>G</w:t>
+      </w:r>
+      <w:r>
+        <w:rPr>
+          <w:sz w:val="24"/>
+          <w:szCs w:val="24"/>
+          <w:lang w:val="es-ES"/>
+        </w:rPr>
+        <w:t>OSUB:</w:t>
+      </w:r>
+    </w:p>
+    <w:p>
+      <w:pPr>
+        <w:pStyle w:val="ListParagraph"/>
+        <w:numPr>
+          <w:ilvl w:val="0"/>
+          <w:numId w:val="3"/>
+        </w:numPr>
+        <w:rPr>
+          <w:sz w:val="24"/>
+          <w:szCs w:val="24"/>
+        </w:rPr>
+      </w:pPr>
+      <w:r>
+        <w:rPr>
+          <w:sz w:val="24"/>
+          <w:szCs w:val="24"/>
+        </w:rPr>
+        <w:t>Guardar current_memory</w:t>
+      </w:r>
+    </w:p>
+    <w:p>
+      <w:pPr>
+        <w:pStyle w:val="ListParagraph"/>
+        <w:numPr>
+          <w:ilvl w:val="0"/>
+          <w:numId w:val="3"/>
+        </w:numPr>
+        <w:rPr>
+          <w:sz w:val="24"/>
+          <w:szCs w:val="24"/>
+        </w:rPr>
+      </w:pPr>
+      <w:r>
+        <w:rPr>
+          <w:sz w:val="24"/>
+          <w:szCs w:val="24"/>
+        </w:rPr>
+        <w:t xml:space="preserve">Cambiar </w:t>
+      </w:r>
+      <w:r>
+        <w:rPr>
+          <w:sz w:val="24"/>
+          <w:szCs w:val="24"/>
+        </w:rPr>
+        <w:t xml:space="preserve">current_memory a </w:t>
+      </w:r>
+      <w:r>
+        <w:rPr>
+          <w:sz w:val="24"/>
+          <w:szCs w:val="24"/>
+        </w:rPr>
+        <w:t xml:space="preserve">la de </w:t>
+      </w:r>
+      <w:r>
+        <w:rPr>
+          <w:sz w:val="24"/>
+          <w:szCs w:val="24"/>
+        </w:rPr>
+        <w:t>exec</w:t>
+      </w:r>
+      <w:r>
+        <w:rPr>
+          <w:sz w:val="24"/>
+          <w:szCs w:val="24"/>
+        </w:rPr>
+        <w:t>ution_stack.</w:t>
+      </w:r>
+      <w:r>
+        <w:rPr>
+          <w:sz w:val="24"/>
+          <w:szCs w:val="24"/>
+        </w:rPr>
+        <w:t>t</w:t>
+      </w:r>
+      <w:r>
+        <w:rPr>
+          <w:sz w:val="24"/>
+          <w:szCs w:val="24"/>
+        </w:rPr>
+        <w:t>op()</w:t>
+      </w:r>
+    </w:p>
+    <w:p>
+      <w:pPr>
+        <w:pStyle w:val="ListParagraph"/>
+        <w:numPr>
+          <w:ilvl w:val="0"/>
+          <w:numId w:val="3"/>
+        </w:numPr>
+        <w:rPr>
+          <w:sz w:val="24"/>
+          <w:szCs w:val="24"/>
+        </w:rPr>
+      </w:pPr>
+      <w:r>
+        <w:rPr>
+          <w:sz w:val="24"/>
+          <w:szCs w:val="24"/>
+        </w:rPr>
+        <w:t>Guardar current_ip</w:t>
+      </w:r>
+    </w:p>
+    <w:p>
+      <w:pPr>
+        <w:pStyle w:val="ListParagraph"/>
+        <w:numPr>
+          <w:ilvl w:val="0"/>
+          <w:numId w:val="3"/>
+        </w:numPr>
+        <w:rPr>
+          <w:sz w:val="24"/>
+          <w:szCs w:val="24"/>
+          <w:lang w:val="es-ES"/>
+        </w:rPr>
+      </w:pPr>
+      <w:r>
+        <w:rPr>
+          <w:sz w:val="24"/>
+          <w:szCs w:val="24"/>
+          <w:lang w:val="es-ES"/>
+        </w:rPr>
+        <w:t>Cambiar current_ip al d</w:t>
+      </w:r>
+      <w:r>
+        <w:rPr>
+          <w:sz w:val="24"/>
+          <w:szCs w:val="24"/>
+          <w:lang w:val="es-ES"/>
+        </w:rPr>
+        <w:t>e ip_stack.top()</w:t>
+      </w:r>
     </w:p>
     <w:p>
       <w:pPr>
@@ -532,6 +876,42 @@
           <w:lang w:val="es-ES"/>
         </w:rPr>
         <w:t>Me falta hacer la parte de read del avance 6</w:t>
+      </w:r>
+    </w:p>
+    <w:p>
+      <w:pPr>
+        <w:rPr>
+          <w:b/>
+          <w:bCs/>
+          <w:sz w:val="28"/>
+          <w:szCs w:val="28"/>
+          <w:u w:val="single"/>
+          <w:lang w:val="es-ES"/>
+        </w:rPr>
+      </w:pPr>
+      <w:r>
+        <w:rPr>
+          <w:b/>
+          <w:bCs/>
+          <w:sz w:val="28"/>
+          <w:szCs w:val="28"/>
+          <w:highlight w:val="yellow"/>
+          <w:u w:val="single"/>
+          <w:lang w:val="es-ES"/>
+        </w:rPr>
+        <w:t xml:space="preserve">Quizá tenga que cambiar los rangos de virtual addresses. Por ahora, hay 333 espacios para cada variable, pero los arrays pueden ocupar hasta 10,000 espacios… </w:t>
+      </w:r>
+      <w:r>
+        <w:rPr>
+          <w:b/>
+          <w:bCs/>
+          <w:sz w:val="28"/>
+          <w:szCs w:val="28"/>
+          <w:highlight w:val="yellow"/>
+          <w:u w:val="single"/>
+          <w:lang w:val="es-ES"/>
+        </w:rPr>
+        <w:t>Entonces en mis pruebas no puedo crear arrays tan grandes, por precaución.</w:t>
       </w:r>
     </w:p>
     <w:sectPr>
@@ -547,6 +927,118 @@
 <file path=word/numbering.xml><?xml version="1.0" encoding="utf-8"?>
 <w:numbering xmlns:wpc="http://schemas.microsoft.com/office/word/2010/wordprocessingCanvas" xmlns:cx="http://schemas.microsoft.com/office/drawing/2014/chartex" xmlns:cx1="http://schemas.microsoft.com/office/drawing/2015/9/8/chartex" xmlns:cx2="http://schemas.microsoft.com/office/drawing/2015/10/21/chartex" xmlns:cx3="http://schemas.microsoft.com/office/drawing/2016/5/9/chartex" xmlns:cx4="http://schemas.microsoft.com/office/drawing/2016/5/10/chartex" xmlns:cx5="http://schemas.microsoft.com/office/drawing/2016/5/11/chartex" xmlns:cx6="http://schemas.microsoft.com/office/drawing/2016/5/12/chartex" xmlns:cx7="http://schemas.microsoft.com/office/drawing/2016/5/13/chartex" xmlns:cx8="http://schemas.microsoft.com/office/drawing/2016/5/14/chartex" xmlns:mc="http://schemas.openxmlformats.org/markup-compatibility/2006" xmlns:aink="http://schemas.microsoft.com/office/drawing/2016/ink" xmlns:am3d="http://schemas.microsoft.com/office/drawing/2017/model3d" xmlns:o="urn:schemas-microsoft-com:office:office" xmlns:oel="http://schemas.microsoft.com/office/2019/extlst" xmlns:r="http://schemas.openxmlformats.org/officeDocument/2006/relationships" xmlns:m="http://schemas.openxmlformats.org/officeDocument/2006/math" xmlns:v="urn:schemas-microsoft-com:vml" xmlns:wp14="http://schemas.microsoft.com/office/word/2010/wordprocessingDrawing" xmlns:wp="http://schemas.openxmlformats.org/drawingml/2006/wordprocessingDrawing" xmlns:w10="urn:schemas-microsoft-com:office:word" xmlns:w="http://schemas.openxmlformats.org/wordprocessingml/2006/main" xmlns:w14="http://schemas.microsoft.com/office/word/2010/wordml" xmlns:w15="http://schemas.microsoft.com/office/word/2012/wordml" xmlns:w16cex="http://schemas.microsoft.com/office/word/2018/wordml/cex" xmlns:w16cid="http://schemas.microsoft.com/office/word/2016/wordml/cid" xmlns:w16="http://schemas.microsoft.com/office/word/2018/wordml" xmlns:w16sdtdh="http://schemas.microsoft.com/office/word/2020/wordml/sdtdatahash" xmlns:w16se="http://schemas.microsoft.com/office/word/2015/wordml/symex" xmlns:wpg="http://schemas.microsoft.com/office/word/2010/wordprocessingGroup" xmlns:wpi="http://schemas.microsoft.com/office/word/2010/wordprocessingInk" xmlns:wne="http://schemas.microsoft.com/office/word/2006/wordml" xmlns:wps="http://schemas.microsoft.com/office/word/2010/wordprocessingShape" mc:Ignorable="w14 w15 w16se w16cid w16 w16cex w16sdtdh wp14">
   <w:abstractNum w:abstractNumId="0" w15:restartNumberingAfterBreak="0">
+    <w:nsid w:val="3D0410F3"/>
+    <w:multiLevelType w:val="hybridMultilevel"/>
+    <w:tmpl w:val="6FE4DDAA"/>
+    <w:lvl w:ilvl="0" w:tplc="BC84BA66">
+      <w:numFmt w:val="bullet"/>
+      <w:lvlText w:val="-"/>
+      <w:lvlJc w:val="left"/>
+      <w:pPr>
+        <w:ind w:left="720" w:hanging="360"/>
+      </w:pPr>
+      <w:rPr>
+        <w:rFonts w:ascii="Calibri" w:eastAsiaTheme="minorHAnsi" w:hAnsi="Calibri" w:cs="Calibri" w:hint="default"/>
+      </w:rPr>
+    </w:lvl>
+    <w:lvl w:ilvl="1" w:tplc="04090003" w:tentative="1">
+      <w:start w:val="1"/>
+      <w:numFmt w:val="bullet"/>
+      <w:lvlText w:val="o"/>
+      <w:lvlJc w:val="left"/>
+      <w:pPr>
+        <w:ind w:left="1440" w:hanging="360"/>
+      </w:pPr>
+      <w:rPr>
+        <w:rFonts w:ascii="Courier New" w:hAnsi="Courier New" w:cs="Courier New" w:hint="default"/>
+      </w:rPr>
+    </w:lvl>
+    <w:lvl w:ilvl="2" w:tplc="04090005" w:tentative="1">
+      <w:start w:val="1"/>
+      <w:numFmt w:val="bullet"/>
+      <w:lvlText w:val=""/>
+      <w:lvlJc w:val="left"/>
+      <w:pPr>
+        <w:ind w:left="2160" w:hanging="360"/>
+      </w:pPr>
+      <w:rPr>
+        <w:rFonts w:ascii="Wingdings" w:hAnsi="Wingdings" w:hint="default"/>
+      </w:rPr>
+    </w:lvl>
+    <w:lvl w:ilvl="3" w:tplc="04090001" w:tentative="1">
+      <w:start w:val="1"/>
+      <w:numFmt w:val="bullet"/>
+      <w:lvlText w:val=""/>
+      <w:lvlJc w:val="left"/>
+      <w:pPr>
+        <w:ind w:left="2880" w:hanging="360"/>
+      </w:pPr>
+      <w:rPr>
+        <w:rFonts w:ascii="Symbol" w:hAnsi="Symbol" w:hint="default"/>
+      </w:rPr>
+    </w:lvl>
+    <w:lvl w:ilvl="4" w:tplc="04090003" w:tentative="1">
+      <w:start w:val="1"/>
+      <w:numFmt w:val="bullet"/>
+      <w:lvlText w:val="o"/>
+      <w:lvlJc w:val="left"/>
+      <w:pPr>
+        <w:ind w:left="3600" w:hanging="360"/>
+      </w:pPr>
+      <w:rPr>
+        <w:rFonts w:ascii="Courier New" w:hAnsi="Courier New" w:cs="Courier New" w:hint="default"/>
+      </w:rPr>
+    </w:lvl>
+    <w:lvl w:ilvl="5" w:tplc="04090005" w:tentative="1">
+      <w:start w:val="1"/>
+      <w:numFmt w:val="bullet"/>
+      <w:lvlText w:val=""/>
+      <w:lvlJc w:val="left"/>
+      <w:pPr>
+        <w:ind w:left="4320" w:hanging="360"/>
+      </w:pPr>
+      <w:rPr>
+        <w:rFonts w:ascii="Wingdings" w:hAnsi="Wingdings" w:hint="default"/>
+      </w:rPr>
+    </w:lvl>
+    <w:lvl w:ilvl="6" w:tplc="04090001" w:tentative="1">
+      <w:start w:val="1"/>
+      <w:numFmt w:val="bullet"/>
+      <w:lvlText w:val=""/>
+      <w:lvlJc w:val="left"/>
+      <w:pPr>
+        <w:ind w:left="5040" w:hanging="360"/>
+      </w:pPr>
+      <w:rPr>
+        <w:rFonts w:ascii="Symbol" w:hAnsi="Symbol" w:hint="default"/>
+      </w:rPr>
+    </w:lvl>
+    <w:lvl w:ilvl="7" w:tplc="04090003" w:tentative="1">
+      <w:start w:val="1"/>
+      <w:numFmt w:val="bullet"/>
+      <w:lvlText w:val="o"/>
+      <w:lvlJc w:val="left"/>
+      <w:pPr>
+        <w:ind w:left="5760" w:hanging="360"/>
+      </w:pPr>
+      <w:rPr>
+        <w:rFonts w:ascii="Courier New" w:hAnsi="Courier New" w:cs="Courier New" w:hint="default"/>
+      </w:rPr>
+    </w:lvl>
+    <w:lvl w:ilvl="8" w:tplc="04090005" w:tentative="1">
+      <w:start w:val="1"/>
+      <w:numFmt w:val="bullet"/>
+      <w:lvlText w:val=""/>
+      <w:lvlJc w:val="left"/>
+      <w:pPr>
+        <w:ind w:left="6480" w:hanging="360"/>
+      </w:pPr>
+      <w:rPr>
+        <w:rFonts w:ascii="Wingdings" w:hAnsi="Wingdings" w:hint="default"/>
+      </w:rPr>
+    </w:lvl>
+  </w:abstractNum>
+  <w:abstractNum w:abstractNumId="1" w15:restartNumberingAfterBreak="0">
     <w:nsid w:val="4E43291D"/>
     <w:multiLevelType w:val="hybridMultilevel"/>
     <w:tmpl w:val="4ACE3230"/>
@@ -635,7 +1127,7 @@
       </w:pPr>
     </w:lvl>
   </w:abstractNum>
-  <w:abstractNum w:abstractNumId="1" w15:restartNumberingAfterBreak="0">
+  <w:abstractNum w:abstractNumId="2" w15:restartNumberingAfterBreak="0">
     <w:nsid w:val="78495113"/>
     <w:multiLevelType w:val="hybridMultilevel"/>
     <w:tmpl w:val="32007A12"/>
@@ -749,9 +1241,12 @@
     </w:lvl>
   </w:abstractNum>
   <w:num w:numId="1" w16cid:durableId="1820540520">
+    <w:abstractNumId w:val="2"/>
+  </w:num>
+  <w:num w:numId="2" w16cid:durableId="1503161999">
     <w:abstractNumId w:val="1"/>
   </w:num>
-  <w:num w:numId="2" w16cid:durableId="1503161999">
+  <w:num w:numId="3" w16cid:durableId="408770541">
     <w:abstractNumId w:val="0"/>
   </w:num>
 </w:numbering>

</xml_diff>

<commit_message>
Work on supporting recursion
</commit_message>
<xml_diff>
--- a/avance 7 notas.docx
+++ b/avance 7 notas.docx
@@ -23,7 +23,7 @@
                     <pic:cNvPicPr/>
                   </pic:nvPicPr>
                   <pic:blipFill>
-                    <a:blip r:embed="rId5"/>
+                    <a:blip r:embed="rId6"/>
                     <a:stretch>
                       <a:fillRect/>
                     </a:stretch>
@@ -388,7 +388,7 @@
                     <pic:cNvPicPr/>
                   </pic:nvPicPr>
                   <pic:blipFill>
-                    <a:blip r:embed="rId6"/>
+                    <a:blip r:embed="rId7"/>
                     <a:stretch>
                       <a:fillRect/>
                     </a:stretch>
@@ -445,7 +445,7 @@
                     <pic:cNvPicPr/>
                   </pic:nvPicPr>
                   <pic:blipFill>
-                    <a:blip r:embed="rId7"/>
+                    <a:blip r:embed="rId8"/>
                     <a:stretch>
                       <a:fillRect/>
                     </a:stretch>
@@ -501,7 +501,7 @@
                     <pic:cNvPicPr/>
                   </pic:nvPicPr>
                   <pic:blipFill>
-                    <a:blip r:embed="rId8"/>
+                    <a:blip r:embed="rId9"/>
                     <a:stretch>
                       <a:fillRect/>
                     </a:stretch>
@@ -610,6 +610,61 @@
         <w:rPr>
           <w:sz w:val="24"/>
           <w:szCs w:val="24"/>
+          <w:highlight w:val="yellow"/>
+          <w:lang w:val="es-ES"/>
+        </w:rPr>
+      </w:pPr>
+    </w:p>
+    <w:p>
+      <w:pPr>
+        <w:rPr>
+          <w:sz w:val="24"/>
+          <w:szCs w:val="24"/>
+          <w:lang w:val="es-ES"/>
+        </w:rPr>
+      </w:pPr>
+      <w:r>
+        <w:rPr>
+          <w:sz w:val="24"/>
+          <w:szCs w:val="24"/>
+          <w:highlight w:val="yellow"/>
+          <w:lang w:val="es-ES"/>
+        </w:rPr>
+        <w:lastRenderedPageBreak/>
+        <w:t>Para el return de una función, además de asignarse a una variable global, esta variable global luego debe asignarse a una variable temporal (por si hay recursión)</w:t>
+      </w:r>
+      <w:r>
+        <w:rPr>
+          <w:sz w:val="24"/>
+          <w:szCs w:val="24"/>
+          <w:highlight w:val="yellow"/>
+          <w:lang w:val="es-ES"/>
+        </w:rPr>
+        <w:t>. La variable temporal es la que se regresa</w:t>
+      </w:r>
+      <w:r>
+        <w:rPr>
+          <w:sz w:val="24"/>
+          <w:szCs w:val="24"/>
+          <w:highlight w:val="yellow"/>
+          <w:lang w:val="es-ES"/>
+        </w:rPr>
+        <w:t>.</w:t>
+      </w:r>
+      <w:r>
+        <w:rPr>
+          <w:sz w:val="24"/>
+          <w:szCs w:val="24"/>
+          <w:lang w:val="es-ES"/>
+        </w:rPr>
+        <w:t xml:space="preserve"> </w:t>
+      </w:r>
+    </w:p>
+    <w:p>
+      <w:pPr>
+        <w:rPr>
+          <w:sz w:val="24"/>
+          <w:szCs w:val="24"/>
           <w:lang w:val="es-ES"/>
         </w:rPr>
       </w:pPr>
@@ -693,7 +748,6 @@
           <w:szCs w:val="24"/>
           <w:highlight w:val="green"/>
         </w:rPr>
-        <w:lastRenderedPageBreak/>
         <w:t>PARAMETER:</w:t>
       </w:r>
     </w:p>
@@ -741,6 +795,13 @@
         </w:rPr>
         <w:t>Guardar current_memory</w:t>
       </w:r>
+      <w:r>
+        <w:rPr>
+          <w:sz w:val="24"/>
+          <w:szCs w:val="24"/>
+        </w:rPr>
+        <w:t xml:space="preserve"> en temp</w:t>
+      </w:r>
     </w:p>
     <w:p>
       <w:pPr>
@@ -794,7 +855,7 @@
           <w:sz w:val="24"/>
           <w:szCs w:val="24"/>
         </w:rPr>
-        <w:t>t</w:t>
+        <w:t>p</w:t>
       </w:r>
       <w:r>
         <w:rPr>
@@ -814,14 +875,22 @@
         <w:rPr>
           <w:sz w:val="24"/>
           <w:szCs w:val="24"/>
-        </w:rPr>
-      </w:pPr>
-      <w:r>
-        <w:rPr>
-          <w:sz w:val="24"/>
-          <w:szCs w:val="24"/>
-        </w:rPr>
-        <w:t>Guardar current_ip</w:t>
+          <w:lang w:val="es-ES"/>
+        </w:rPr>
+      </w:pPr>
+      <w:r>
+        <w:rPr>
+          <w:sz w:val="24"/>
+          <w:szCs w:val="24"/>
+        </w:rPr>
+        <w:t>Append temp a execution_stac</w:t>
+      </w:r>
+      <w:r>
+        <w:rPr>
+          <w:sz w:val="24"/>
+          <w:szCs w:val="24"/>
+        </w:rPr>
+        <w:t>k</w:t>
       </w:r>
     </w:p>
     <w:p>
@@ -834,25 +903,195 @@
         <w:rPr>
           <w:sz w:val="24"/>
           <w:szCs w:val="24"/>
-          <w:lang w:val="es-ES"/>
-        </w:rPr>
-      </w:pPr>
-      <w:r>
-        <w:rPr>
-          <w:sz w:val="24"/>
-          <w:szCs w:val="24"/>
-          <w:lang w:val="es-ES"/>
-        </w:rPr>
-        <w:t>Cambiar current_ip al d</w:t>
-      </w:r>
-      <w:r>
-        <w:rPr>
-          <w:sz w:val="24"/>
-          <w:szCs w:val="24"/>
-          <w:lang w:val="es-ES"/>
-        </w:rPr>
-        <w:t>e ip_stack.top()</w:t>
-      </w:r>
+        </w:rPr>
+      </w:pPr>
+      <w:r>
+        <w:rPr>
+          <w:sz w:val="24"/>
+          <w:szCs w:val="24"/>
+        </w:rPr>
+        <w:t xml:space="preserve">Append </w:t>
+      </w:r>
+      <w:r>
+        <w:rPr>
+          <w:sz w:val="24"/>
+          <w:szCs w:val="24"/>
+        </w:rPr>
+        <w:t>instruction_pointer</w:t>
+      </w:r>
+      <w:r>
+        <w:rPr>
+          <w:sz w:val="24"/>
+          <w:szCs w:val="24"/>
+        </w:rPr>
+        <w:t>+1</w:t>
+      </w:r>
+      <w:r>
+        <w:rPr>
+          <w:sz w:val="24"/>
+          <w:szCs w:val="24"/>
+        </w:rPr>
+        <w:t xml:space="preserve"> a ip_s</w:t>
+      </w:r>
+      <w:r>
+        <w:rPr>
+          <w:sz w:val="24"/>
+          <w:szCs w:val="24"/>
+        </w:rPr>
+        <w:t>tac</w:t>
+      </w:r>
+      <w:r>
+        <w:rPr>
+          <w:sz w:val="24"/>
+          <w:szCs w:val="24"/>
+        </w:rPr>
+        <w:t>k</w:t>
+      </w:r>
+    </w:p>
+    <w:p>
+      <w:pPr>
+        <w:pStyle w:val="ListParagraph"/>
+        <w:numPr>
+          <w:ilvl w:val="0"/>
+          <w:numId w:val="3"/>
+        </w:numPr>
+        <w:rPr>
+          <w:b/>
+          <w:bCs/>
+          <w:sz w:val="28"/>
+          <w:szCs w:val="28"/>
+          <w:u w:val="single"/>
+        </w:rPr>
+      </w:pPr>
+      <w:r>
+        <w:rPr>
+          <w:sz w:val="24"/>
+          <w:szCs w:val="24"/>
+        </w:rPr>
+        <w:t>Instruction_pointer = rightop v</w:t>
+      </w:r>
+      <w:r>
+        <w:rPr>
+          <w:sz w:val="24"/>
+          <w:szCs w:val="24"/>
+        </w:rPr>
+        <w:t>irtual address-</w:t>
+      </w:r>
+      <w:r>
+        <w:rPr>
+          <w:sz w:val="24"/>
+          <w:szCs w:val="24"/>
+        </w:rPr>
+        <w:t>1</w:t>
+      </w:r>
+    </w:p>
+    <w:p>
+      <w:pPr>
+        <w:rPr>
+          <w:sz w:val="24"/>
+          <w:szCs w:val="24"/>
+          <w:lang w:val="es-ES"/>
+        </w:rPr>
+      </w:pPr>
+      <w:r>
+        <w:rPr>
+          <w:sz w:val="24"/>
+          <w:szCs w:val="24"/>
+          <w:highlight w:val="yellow"/>
+          <w:lang w:val="es-ES"/>
+        </w:rPr>
+        <w:t>Lo tengo que probar junto con ENDFUNC</w:t>
+      </w:r>
+    </w:p>
+    <w:p>
+      <w:pPr>
+        <w:rPr>
+          <w:sz w:val="24"/>
+          <w:szCs w:val="24"/>
+          <w:lang w:val="es-ES"/>
+        </w:rPr>
+      </w:pPr>
+      <w:r>
+        <w:rPr>
+          <w:sz w:val="24"/>
+          <w:szCs w:val="24"/>
+          <w:lang w:val="es-ES"/>
+        </w:rPr>
+        <w:t>ENDFUNC:</w:t>
+      </w:r>
+    </w:p>
+    <w:p>
+      <w:pPr>
+        <w:pStyle w:val="ListParagraph"/>
+        <w:numPr>
+          <w:ilvl w:val="0"/>
+          <w:numId w:val="3"/>
+        </w:numPr>
+        <w:rPr>
+          <w:sz w:val="24"/>
+          <w:szCs w:val="24"/>
+        </w:rPr>
+      </w:pPr>
+      <w:r>
+        <w:rPr>
+          <w:sz w:val="24"/>
+          <w:szCs w:val="24"/>
+        </w:rPr>
+        <w:t xml:space="preserve">Current_memory = </w:t>
+      </w:r>
+      <w:r>
+        <w:rPr>
+          <w:sz w:val="24"/>
+          <w:szCs w:val="24"/>
+        </w:rPr>
+        <w:t>execution_stack.p</w:t>
+      </w:r>
+      <w:r>
+        <w:rPr>
+          <w:sz w:val="24"/>
+          <w:szCs w:val="24"/>
+        </w:rPr>
+        <w:t>op()</w:t>
+      </w:r>
+    </w:p>
+    <w:p>
+      <w:pPr>
+        <w:pStyle w:val="ListParagraph"/>
+        <w:numPr>
+          <w:ilvl w:val="0"/>
+          <w:numId w:val="3"/>
+        </w:numPr>
+        <w:rPr>
+          <w:sz w:val="24"/>
+          <w:szCs w:val="24"/>
+        </w:rPr>
+      </w:pPr>
+      <w:r>
+        <w:rPr>
+          <w:sz w:val="24"/>
+          <w:szCs w:val="24"/>
+        </w:rPr>
+        <w:t xml:space="preserve">Instruction_pointer = </w:t>
+      </w:r>
+      <w:r>
+        <w:rPr>
+          <w:sz w:val="24"/>
+          <w:szCs w:val="24"/>
+        </w:rPr>
+        <w:t>ip_stack.pop()</w:t>
+      </w:r>
+    </w:p>
+    <w:p>
+      <w:pPr>
+        <w:rPr>
+          <w:b/>
+          <w:bCs/>
+          <w:sz w:val="28"/>
+          <w:szCs w:val="28"/>
+          <w:highlight w:val="yellow"/>
+          <w:u w:val="single"/>
+        </w:rPr>
+      </w:pPr>
     </w:p>
     <w:p>
       <w:pPr>
@@ -1985,4 +2224,16 @@
     </a:ext>
   </a:extLst>
 </a:theme>
+</file>
+
+<file path=customXml/item1.xml><?xml version="1.0" encoding="utf-8"?>
+<b:Sources xmlns:b="http://schemas.openxmlformats.org/officeDocument/2006/bibliography" xmlns="http://schemas.openxmlformats.org/officeDocument/2006/bibliography" SelectedStyle="\APASixthEditionOfficeOnline.xsl" StyleName="APA" Version="6"/>
+</file>
+
+<file path=customXml/itemProps1.xml><?xml version="1.0" encoding="utf-8"?>
+<ds:datastoreItem xmlns:ds="http://schemas.openxmlformats.org/officeDocument/2006/customXml" ds:itemID="{DC41583A-67BC-421B-A8AA-581236A28C6A}">
+  <ds:schemaRefs>
+    <ds:schemaRef ds:uri="http://schemas.openxmlformats.org/officeDocument/2006/bibliography"/>
+  </ds:schemaRefs>
+</ds:datastoreItem>
 </file>
</xml_diff>

<commit_message>
MV ejec de módulos y arreglos
</commit_message>
<xml_diff>
--- a/avance 7 notas.docx
+++ b/avance 7 notas.docx
@@ -243,7 +243,89 @@
           <w:szCs w:val="24"/>
           <w:lang w:val="es-ES"/>
         </w:rPr>
-        <w:t>Avance3_3 [de todo, incluido llamadas a funciones y dec y acceso a arreglos]</w:t>
+        <w:t>Avance3_3 [de todo, incluido llamadas a funciones</w:t>
+      </w:r>
+      <w:r>
+        <w:rPr>
+          <w:sz w:val="24"/>
+          <w:szCs w:val="24"/>
+          <w:lang w:val="es-ES"/>
+        </w:rPr>
+        <w:t>; suma de dos llamadas distintas a la misma función;</w:t>
+      </w:r>
+      <w:r>
+        <w:rPr>
+          <w:sz w:val="24"/>
+          <w:szCs w:val="24"/>
+          <w:lang w:val="es-ES"/>
+        </w:rPr>
+        <w:t xml:space="preserve"> dec y acceso a arreglos]</w:t>
+      </w:r>
+      <w:r>
+        <w:rPr>
+          <w:sz w:val="24"/>
+          <w:szCs w:val="24"/>
+          <w:lang w:val="es-ES"/>
+        </w:rPr>
+        <w:t xml:space="preserve"> </w:t>
+      </w:r>
+      <w:r>
+        <w:rPr>
+          <w:i/>
+          <w:iCs/>
+          <w:sz w:val="24"/>
+          <w:szCs w:val="24"/>
+          <w:lang w:val="es-ES"/>
+        </w:rPr>
+        <w:t>pasa</w:t>
+      </w:r>
+    </w:p>
+    <w:p>
+      <w:pPr>
+        <w:pStyle w:val="ListParagraph"/>
+        <w:numPr>
+          <w:ilvl w:val="0"/>
+          <w:numId w:val="2"/>
+        </w:numPr>
+        <w:rPr>
+          <w:sz w:val="24"/>
+          <w:szCs w:val="24"/>
+          <w:lang w:val="es-ES"/>
+        </w:rPr>
+      </w:pPr>
+      <w:r>
+        <w:rPr>
+          <w:sz w:val="24"/>
+          <w:szCs w:val="24"/>
+          <w:lang w:val="es-ES"/>
+        </w:rPr>
+        <w:t>factorial [factorial cíclico</w:t>
+      </w:r>
+      <w:r>
+        <w:rPr>
+          <w:sz w:val="24"/>
+          <w:szCs w:val="24"/>
+          <w:lang w:val="es-ES"/>
+        </w:rPr>
+        <w:t xml:space="preserve"> y recursivo</w:t>
+      </w:r>
+      <w:r>
+        <w:rPr>
+          <w:sz w:val="24"/>
+          <w:szCs w:val="24"/>
+          <w:lang w:val="es-ES"/>
+        </w:rPr>
+        <w:t xml:space="preserve">] </w:t>
+      </w:r>
+      <w:r>
+        <w:rPr>
+          <w:i/>
+          <w:iCs/>
+          <w:sz w:val="24"/>
+          <w:szCs w:val="24"/>
+          <w:lang w:val="es-ES"/>
+        </w:rPr>
+        <w:t>pasa</w:t>
       </w:r>
     </w:p>
     <w:p>
@@ -627,51 +709,6 @@
         <w:rPr>
           <w:sz w:val="24"/>
           <w:szCs w:val="24"/>
-          <w:highlight w:val="yellow"/>
-          <w:lang w:val="es-ES"/>
-        </w:rPr>
-        <w:lastRenderedPageBreak/>
-        <w:t>Para el return de una función, además de asignarse a una variable global, esta variable global luego debe asignarse a una variable temporal (por si hay recursión)</w:t>
-      </w:r>
-      <w:r>
-        <w:rPr>
-          <w:sz w:val="24"/>
-          <w:szCs w:val="24"/>
-          <w:highlight w:val="yellow"/>
-          <w:lang w:val="es-ES"/>
-        </w:rPr>
-        <w:t>. La variable temporal es la que se regresa</w:t>
-      </w:r>
-      <w:r>
-        <w:rPr>
-          <w:sz w:val="24"/>
-          <w:szCs w:val="24"/>
-          <w:highlight w:val="yellow"/>
-          <w:lang w:val="es-ES"/>
-        </w:rPr>
-        <w:t>.</w:t>
-      </w:r>
-      <w:r>
-        <w:rPr>
-          <w:sz w:val="24"/>
-          <w:szCs w:val="24"/>
-          <w:lang w:val="es-ES"/>
-        </w:rPr>
-        <w:t xml:space="preserve"> </w:t>
-      </w:r>
-    </w:p>
-    <w:p>
-      <w:pPr>
-        <w:rPr>
-          <w:sz w:val="24"/>
-          <w:szCs w:val="24"/>
-          <w:lang w:val="es-ES"/>
-        </w:rPr>
-      </w:pPr>
-      <w:r>
-        <w:rPr>
-          <w:sz w:val="24"/>
-          <w:szCs w:val="24"/>
           <w:highlight w:val="green"/>
           <w:lang w:val="es-ES"/>
         </w:rPr>
@@ -705,6 +742,7 @@
           <w:szCs w:val="24"/>
           <w:lang w:val="es-ES"/>
         </w:rPr>
+        <w:lastRenderedPageBreak/>
         <w:t>Crear instancia de Memory con la info de l_op</w:t>
       </w:r>
     </w:p>
@@ -763,17 +801,10 @@
         <w:rPr>
           <w:sz w:val="24"/>
           <w:szCs w:val="24"/>
-          <w:lang w:val="es-ES"/>
-        </w:rPr>
-        <w:t>G</w:t>
-      </w:r>
-      <w:r>
-        <w:rPr>
-          <w:sz w:val="24"/>
-          <w:szCs w:val="24"/>
-          <w:lang w:val="es-ES"/>
-        </w:rPr>
-        <w:t>OSUB:</w:t>
+          <w:highlight w:val="green"/>
+          <w:lang w:val="es-ES"/>
+        </w:rPr>
+        <w:t>GOSUB:</w:t>
       </w:r>
     </w:p>
     <w:p>
@@ -997,24 +1028,7 @@
         <w:rPr>
           <w:sz w:val="24"/>
           <w:szCs w:val="24"/>
-          <w:highlight w:val="yellow"/>
-          <w:lang w:val="es-ES"/>
-        </w:rPr>
-        <w:t>Lo tengo que probar junto con ENDFUNC</w:t>
-      </w:r>
-    </w:p>
-    <w:p>
-      <w:pPr>
-        <w:rPr>
-          <w:sz w:val="24"/>
-          <w:szCs w:val="24"/>
-          <w:lang w:val="es-ES"/>
-        </w:rPr>
-      </w:pPr>
-      <w:r>
-        <w:rPr>
-          <w:sz w:val="24"/>
-          <w:szCs w:val="24"/>
+          <w:highlight w:val="green"/>
           <w:lang w:val="es-ES"/>
         </w:rPr>
         <w:t>ENDFUNC:</w:t>

</xml_diff>

<commit_message>
Passes most basic tests
</commit_message>
<xml_diff>
--- a/avance 7 notas.docx
+++ b/avance 7 notas.docx
@@ -44,7 +44,34 @@
         </w:drawing>
       </w:r>
     </w:p>
-    <w:p/>
+    <w:p>
+      <w:pPr>
+        <w:rPr>
+          <w:lang w:val="es-ES"/>
+        </w:rPr>
+      </w:pPr>
+      <w:r>
+        <w:rPr>
+          <w:highlight w:val="yellow"/>
+          <w:lang w:val="es-ES"/>
+        </w:rPr>
+        <w:t xml:space="preserve">Voy por: </w:t>
+      </w:r>
+      <w:r>
+        <w:rPr>
+          <w:highlight w:val="yellow"/>
+          <w:lang w:val="es-ES"/>
+        </w:rPr>
+        <w:t xml:space="preserve">hacer que se pueda if anidado; </w:t>
+      </w:r>
+      <w:r>
+        <w:rPr>
+          <w:highlight w:val="yellow"/>
+          <w:lang w:val="es-ES"/>
+        </w:rPr>
+        <w:t>hacer la documentación</w:t>
+      </w:r>
+    </w:p>
     <w:p>
       <w:pPr>
         <w:rPr>
@@ -330,10 +357,130 @@
     </w:p>
     <w:p>
       <w:pPr>
-        <w:rPr>
-          <w:lang w:val="es-ES"/>
-        </w:rPr>
-      </w:pPr>
+        <w:pStyle w:val="ListParagraph"/>
+        <w:numPr>
+          <w:ilvl w:val="0"/>
+          <w:numId w:val="2"/>
+        </w:numPr>
+        <w:rPr>
+          <w:sz w:val="24"/>
+          <w:szCs w:val="24"/>
+          <w:highlight w:val="yellow"/>
+          <w:lang w:val="es-ES"/>
+        </w:rPr>
+      </w:pPr>
+      <w:r>
+        <w:rPr>
+          <w:sz w:val="24"/>
+          <w:szCs w:val="24"/>
+          <w:highlight w:val="yellow"/>
+          <w:lang w:val="es-ES"/>
+        </w:rPr>
+        <w:t xml:space="preserve">Fibonacci [cíclico] </w:t>
+      </w:r>
+      <w:r>
+        <w:rPr>
+          <w:i/>
+          <w:iCs/>
+          <w:sz w:val="24"/>
+          <w:szCs w:val="24"/>
+          <w:highlight w:val="yellow"/>
+          <w:lang w:val="es-ES"/>
+        </w:rPr>
+        <w:t>pasa</w:t>
+      </w:r>
+      <w:r>
+        <w:rPr>
+          <w:sz w:val="24"/>
+          <w:szCs w:val="24"/>
+          <w:highlight w:val="yellow"/>
+          <w:lang w:val="es-ES"/>
+        </w:rPr>
+        <w:t>, recursivo no está dando lo que debería</w:t>
+      </w:r>
+      <w:r>
+        <w:rPr>
+          <w:sz w:val="24"/>
+          <w:szCs w:val="24"/>
+          <w:highlight w:val="yellow"/>
+          <w:lang w:val="es-ES"/>
+        </w:rPr>
+        <w:t>, creo que es por el if anidado</w:t>
+      </w:r>
+    </w:p>
+    <w:p>
+      <w:pPr>
+        <w:pStyle w:val="ListParagraph"/>
+        <w:numPr>
+          <w:ilvl w:val="0"/>
+          <w:numId w:val="2"/>
+        </w:numPr>
+        <w:rPr>
+          <w:i/>
+          <w:iCs/>
+          <w:sz w:val="24"/>
+          <w:szCs w:val="24"/>
+          <w:lang w:val="es-ES"/>
+        </w:rPr>
+      </w:pPr>
+      <w:r>
+        <w:rPr>
+          <w:sz w:val="24"/>
+          <w:szCs w:val="24"/>
+          <w:lang w:val="es-ES"/>
+        </w:rPr>
+        <w:t>Vector</w:t>
+      </w:r>
+      <w:r>
+        <w:rPr>
+          <w:sz w:val="24"/>
+          <w:szCs w:val="24"/>
+          <w:lang w:val="es-ES"/>
+        </w:rPr>
+        <w:t>.txt</w:t>
+      </w:r>
+      <w:r>
+        <w:rPr>
+          <w:sz w:val="24"/>
+          <w:szCs w:val="24"/>
+          <w:lang w:val="es-ES"/>
+        </w:rPr>
+        <w:t xml:space="preserve"> [find y sort</w:t>
+      </w:r>
+      <w:r>
+        <w:rPr>
+          <w:sz w:val="24"/>
+          <w:szCs w:val="24"/>
+          <w:lang w:val="es-ES"/>
+        </w:rPr>
+        <w:t xml:space="preserve"> de vectores, multiplicación de matrices</w:t>
+      </w:r>
+      <w:r>
+        <w:rPr>
+          <w:sz w:val="24"/>
+          <w:szCs w:val="24"/>
+          <w:lang w:val="es-ES"/>
+        </w:rPr>
+        <w:t>]</w:t>
+      </w:r>
+      <w:r>
+        <w:rPr>
+          <w:sz w:val="24"/>
+          <w:szCs w:val="24"/>
+          <w:lang w:val="es-ES"/>
+        </w:rPr>
+        <w:t xml:space="preserve">: </w:t>
+      </w:r>
+      <w:r>
+        <w:rPr>
+          <w:i/>
+          <w:iCs/>
+          <w:sz w:val="24"/>
+          <w:szCs w:val="24"/>
+          <w:lang w:val="es-ES"/>
+        </w:rPr>
+        <w:t>pasa</w:t>
+      </w:r>
     </w:p>
     <w:p>
       <w:pPr>
@@ -429,7 +576,7 @@
           <w:iCs/>
           <w:sz w:val="32"/>
           <w:szCs w:val="32"/>
-          <w:highlight w:val="yellow"/>
+          <w:highlight w:val="green"/>
           <w:lang w:val="es-ES"/>
         </w:rPr>
         <w:t>Módulos</w:t>

</xml_diff>

<commit_message>
All basic tests pass
</commit_message>
<xml_diff>
--- a/avance 7 notas.docx
+++ b/avance 7 notas.docx
@@ -62,14 +62,21 @@
           <w:highlight w:val="yellow"/>
           <w:lang w:val="es-ES"/>
         </w:rPr>
-        <w:t xml:space="preserve">hacer que se pueda if anidado; </w:t>
+        <w:t>hacer la documen</w:t>
       </w:r>
       <w:r>
         <w:rPr>
           <w:highlight w:val="yellow"/>
           <w:lang w:val="es-ES"/>
         </w:rPr>
-        <w:t>hacer la documentación</w:t>
+        <w:t>tación</w:t>
+      </w:r>
+      <w:r>
+        <w:rPr>
+          <w:highlight w:val="yellow"/>
+          <w:lang w:val="es-ES"/>
+        </w:rPr>
+        <w:t>; generar código y MV para las funciones especiales</w:t>
       </w:r>
     </w:p>
     <w:p>
@@ -206,8 +213,45 @@
           <w:szCs w:val="24"/>
           <w:lang w:val="es-ES"/>
         </w:rPr>
-        <w:t xml:space="preserve">Avance7_1 [ accesar index negativo] </w:t>
-      </w:r>
+        <w:t xml:space="preserve">Avance7_1 [ </w:t>
+      </w:r>
+      <w:proofErr w:type="spellStart"/>
+      <w:r>
+        <w:rPr>
+          <w:sz w:val="24"/>
+          <w:szCs w:val="24"/>
+          <w:lang w:val="es-ES"/>
+        </w:rPr>
+        <w:t>accesar</w:t>
+      </w:r>
+      <w:proofErr w:type="spellEnd"/>
+      <w:r>
+        <w:rPr>
+          <w:sz w:val="24"/>
+          <w:szCs w:val="24"/>
+          <w:lang w:val="es-ES"/>
+        </w:rPr>
+        <w:t xml:space="preserve"> </w:t>
+      </w:r>
+      <w:proofErr w:type="spellStart"/>
+      <w:r>
+        <w:rPr>
+          <w:sz w:val="24"/>
+          <w:szCs w:val="24"/>
+          <w:lang w:val="es-ES"/>
+        </w:rPr>
+        <w:t>index</w:t>
+      </w:r>
+      <w:proofErr w:type="spellEnd"/>
+      <w:r>
+        <w:rPr>
+          <w:sz w:val="24"/>
+          <w:szCs w:val="24"/>
+          <w:lang w:val="es-ES"/>
+        </w:rPr>
+        <w:t xml:space="preserve"> negativo] </w:t>
+      </w:r>
+      <w:proofErr w:type="gramStart"/>
       <w:r>
         <w:rPr>
           <w:i/>
@@ -216,7 +260,18 @@
           <w:szCs w:val="24"/>
           <w:lang w:val="es-ES"/>
         </w:rPr>
-        <w:t xml:space="preserve">pasa pero porque no consideré negativos al definir mi léxico… </w:t>
+        <w:t>pasa</w:t>
+      </w:r>
+      <w:proofErr w:type="gramEnd"/>
+      <w:r>
+        <w:rPr>
+          <w:i/>
+          <w:iCs/>
+          <w:sz w:val="24"/>
+          <w:szCs w:val="24"/>
+          <w:lang w:val="es-ES"/>
+        </w:rPr>
+        <w:t xml:space="preserve"> pero porque no consideré negativos al definir mi léxico… </w:t>
       </w:r>
     </w:p>
     <w:p>
@@ -238,7 +293,52 @@
           <w:szCs w:val="24"/>
           <w:lang w:val="es-ES"/>
         </w:rPr>
-        <w:t xml:space="preserve">Avance7_2 [accesar index fuera de rango]  </w:t>
+        <w:t>Avance7_2 [</w:t>
+      </w:r>
+      <w:proofErr w:type="spellStart"/>
+      <w:r>
+        <w:rPr>
+          <w:sz w:val="24"/>
+          <w:szCs w:val="24"/>
+          <w:lang w:val="es-ES"/>
+        </w:rPr>
+        <w:t>accesar</w:t>
+      </w:r>
+      <w:proofErr w:type="spellEnd"/>
+      <w:r>
+        <w:rPr>
+          <w:sz w:val="24"/>
+          <w:szCs w:val="24"/>
+          <w:lang w:val="es-ES"/>
+        </w:rPr>
+        <w:t xml:space="preserve"> </w:t>
+      </w:r>
+      <w:proofErr w:type="spellStart"/>
+      <w:r>
+        <w:rPr>
+          <w:sz w:val="24"/>
+          <w:szCs w:val="24"/>
+          <w:lang w:val="es-ES"/>
+        </w:rPr>
+        <w:t>index</w:t>
+      </w:r>
+      <w:proofErr w:type="spellEnd"/>
+      <w:r>
+        <w:rPr>
+          <w:sz w:val="24"/>
+          <w:szCs w:val="24"/>
+          <w:lang w:val="es-ES"/>
+        </w:rPr>
+        <w:t xml:space="preserve"> fuera de rango</w:t>
+      </w:r>
+      <w:proofErr w:type="gramStart"/>
+      <w:r>
+        <w:rPr>
+          <w:sz w:val="24"/>
+          <w:szCs w:val="24"/>
+          <w:lang w:val="es-ES"/>
+        </w:rPr>
+        <w:t xml:space="preserve">]  </w:t>
       </w:r>
       <w:r>
         <w:rPr>
@@ -250,6 +350,7 @@
         </w:rPr>
         <w:t>pasa</w:t>
       </w:r>
+      <w:proofErr w:type="gramEnd"/>
     </w:p>
     <w:p>
       <w:pPr>
@@ -286,7 +387,25 @@
           <w:szCs w:val="24"/>
           <w:lang w:val="es-ES"/>
         </w:rPr>
-        <w:t xml:space="preserve"> dec y acceso a arreglos]</w:t>
+        <w:t xml:space="preserve"> </w:t>
+      </w:r>
+      <w:proofErr w:type="spellStart"/>
+      <w:r>
+        <w:rPr>
+          <w:sz w:val="24"/>
+          <w:szCs w:val="24"/>
+          <w:lang w:val="es-ES"/>
+        </w:rPr>
+        <w:t>dec</w:t>
+      </w:r>
+      <w:proofErr w:type="spellEnd"/>
+      <w:r>
+        <w:rPr>
+          <w:sz w:val="24"/>
+          <w:szCs w:val="24"/>
+          <w:lang w:val="es-ES"/>
+        </w:rPr>
+        <w:t xml:space="preserve"> y acceso a arreglos]</w:t>
       </w:r>
       <w:r>
         <w:rPr>
@@ -326,7 +445,7 @@
           <w:szCs w:val="24"/>
           <w:lang w:val="es-ES"/>
         </w:rPr>
-        <w:t>factorial [factorial cíclico</w:t>
+        <w:t>factorial [cíclico</w:t>
       </w:r>
       <w:r>
         <w:rPr>
@@ -365,18 +484,32 @@
         <w:rPr>
           <w:sz w:val="24"/>
           <w:szCs w:val="24"/>
-          <w:highlight w:val="yellow"/>
-          <w:lang w:val="es-ES"/>
-        </w:rPr>
-      </w:pPr>
-      <w:r>
-        <w:rPr>
-          <w:sz w:val="24"/>
-          <w:szCs w:val="24"/>
-          <w:highlight w:val="yellow"/>
-          <w:lang w:val="es-ES"/>
-        </w:rPr>
-        <w:t xml:space="preserve">Fibonacci [cíclico] </w:t>
+          <w:lang w:val="es-ES"/>
+        </w:rPr>
+      </w:pPr>
+      <w:r>
+        <w:rPr>
+          <w:sz w:val="24"/>
+          <w:szCs w:val="24"/>
+          <w:lang w:val="es-ES"/>
+        </w:rPr>
+        <w:t>Fibonacci [cíclico</w:t>
+      </w:r>
+      <w:r>
+        <w:rPr>
+          <w:sz w:val="24"/>
+          <w:szCs w:val="24"/>
+          <w:lang w:val="es-ES"/>
+        </w:rPr>
+        <w:t xml:space="preserve"> y recursivo</w:t>
+      </w:r>
+      <w:r>
+        <w:rPr>
+          <w:sz w:val="24"/>
+          <w:szCs w:val="24"/>
+          <w:lang w:val="es-ES"/>
+        </w:rPr>
+        <w:t xml:space="preserve">] </w:t>
       </w:r>
       <w:r>
         <w:rPr>
@@ -384,28 +517,9 @@
           <w:iCs/>
           <w:sz w:val="24"/>
           <w:szCs w:val="24"/>
-          <w:highlight w:val="yellow"/>
           <w:lang w:val="es-ES"/>
         </w:rPr>
         <w:t>pasa</w:t>
-      </w:r>
-      <w:r>
-        <w:rPr>
-          <w:sz w:val="24"/>
-          <w:szCs w:val="24"/>
-          <w:highlight w:val="yellow"/>
-          <w:lang w:val="es-ES"/>
-        </w:rPr>
-        <w:t>, recursivo no está dando lo que debería</w:t>
-      </w:r>
-      <w:r>
-        <w:rPr>
-          <w:sz w:val="24"/>
-          <w:szCs w:val="24"/>
-          <w:highlight w:val="yellow"/>
-          <w:lang w:val="es-ES"/>
-        </w:rPr>
-        <w:t>, creo que es por el if anidado</w:t>
       </w:r>
     </w:p>
     <w:p>
@@ -445,8 +559,36 @@
           <w:szCs w:val="24"/>
           <w:lang w:val="es-ES"/>
         </w:rPr>
-        <w:t xml:space="preserve"> [find y sort</w:t>
-      </w:r>
+        <w:t xml:space="preserve"> [</w:t>
+      </w:r>
+      <w:proofErr w:type="spellStart"/>
+      <w:r>
+        <w:rPr>
+          <w:sz w:val="24"/>
+          <w:szCs w:val="24"/>
+          <w:lang w:val="es-ES"/>
+        </w:rPr>
+        <w:t>find</w:t>
+      </w:r>
+      <w:proofErr w:type="spellEnd"/>
+      <w:r>
+        <w:rPr>
+          <w:sz w:val="24"/>
+          <w:szCs w:val="24"/>
+          <w:lang w:val="es-ES"/>
+        </w:rPr>
+        <w:t xml:space="preserve"> y </w:t>
+      </w:r>
+      <w:proofErr w:type="spellStart"/>
+      <w:r>
+        <w:rPr>
+          <w:sz w:val="24"/>
+          <w:szCs w:val="24"/>
+          <w:lang w:val="es-ES"/>
+        </w:rPr>
+        <w:t>sort</w:t>
+      </w:r>
+      <w:proofErr w:type="spellEnd"/>
       <w:r>
         <w:rPr>
           <w:sz w:val="24"/>
@@ -765,7 +907,25 @@
           <w:szCs w:val="24"/>
           <w:lang w:val="es-ES"/>
         </w:rPr>
-        <w:t xml:space="preserve">Crear un execution_stack </w:t>
+        <w:t xml:space="preserve">Crear un </w:t>
+      </w:r>
+      <w:proofErr w:type="spellStart"/>
+      <w:r>
+        <w:rPr>
+          <w:sz w:val="24"/>
+          <w:szCs w:val="24"/>
+          <w:lang w:val="es-ES"/>
+        </w:rPr>
+        <w:t>execution_stack</w:t>
+      </w:r>
+      <w:proofErr w:type="spellEnd"/>
+      <w:r>
+        <w:rPr>
+          <w:sz w:val="24"/>
+          <w:szCs w:val="24"/>
+          <w:lang w:val="es-ES"/>
+        </w:rPr>
+        <w:t xml:space="preserve"> </w:t>
       </w:r>
       <w:r>
         <w:rPr>
@@ -806,32 +966,124 @@
           <w:szCs w:val="24"/>
           <w:lang w:val="es-ES"/>
         </w:rPr>
-        <w:t xml:space="preserve">En cada iteración del while </w:t>
-      </w:r>
-      <w:r>
-        <w:rPr>
-          <w:sz w:val="24"/>
-          <w:szCs w:val="24"/>
-          <w:lang w:val="es-ES"/>
-        </w:rPr>
-        <w:t>se debe checar si el stack está vacío. Si no está vacío, se cambia current_memory</w:t>
-      </w:r>
-    </w:p>
-    <w:p>
-      <w:pPr>
-        <w:rPr>
-          <w:sz w:val="24"/>
-          <w:szCs w:val="24"/>
-          <w:lang w:val="es-ES"/>
-        </w:rPr>
-      </w:pPr>
-      <w:r>
-        <w:rPr>
-          <w:sz w:val="24"/>
-          <w:szCs w:val="24"/>
-          <w:lang w:val="es-ES"/>
-        </w:rPr>
-        <w:t>Asimismo crear un ip_stack donde se guarden las posiciones de los instruction pointers.</w:t>
+        <w:t xml:space="preserve">En cada iteración del </w:t>
+      </w:r>
+      <w:proofErr w:type="spellStart"/>
+      <w:r>
+        <w:rPr>
+          <w:sz w:val="24"/>
+          <w:szCs w:val="24"/>
+          <w:lang w:val="es-ES"/>
+        </w:rPr>
+        <w:t>while</w:t>
+      </w:r>
+      <w:proofErr w:type="spellEnd"/>
+      <w:r>
+        <w:rPr>
+          <w:sz w:val="24"/>
+          <w:szCs w:val="24"/>
+          <w:lang w:val="es-ES"/>
+        </w:rPr>
+        <w:t xml:space="preserve"> </w:t>
+      </w:r>
+      <w:r>
+        <w:rPr>
+          <w:sz w:val="24"/>
+          <w:szCs w:val="24"/>
+          <w:lang w:val="es-ES"/>
+        </w:rPr>
+        <w:t xml:space="preserve">se debe checar si el </w:t>
+      </w:r>
+      <w:proofErr w:type="spellStart"/>
+      <w:r>
+        <w:rPr>
+          <w:sz w:val="24"/>
+          <w:szCs w:val="24"/>
+          <w:lang w:val="es-ES"/>
+        </w:rPr>
+        <w:t>stack</w:t>
+      </w:r>
+      <w:proofErr w:type="spellEnd"/>
+      <w:r>
+        <w:rPr>
+          <w:sz w:val="24"/>
+          <w:szCs w:val="24"/>
+          <w:lang w:val="es-ES"/>
+        </w:rPr>
+        <w:t xml:space="preserve"> está vacío. Si no está vacío, se cambia </w:t>
+      </w:r>
+      <w:proofErr w:type="spellStart"/>
+      <w:r>
+        <w:rPr>
+          <w:sz w:val="24"/>
+          <w:szCs w:val="24"/>
+          <w:lang w:val="es-ES"/>
+        </w:rPr>
+        <w:t>current_memory</w:t>
+      </w:r>
+      <w:proofErr w:type="spellEnd"/>
+    </w:p>
+    <w:p>
+      <w:pPr>
+        <w:rPr>
+          <w:sz w:val="24"/>
+          <w:szCs w:val="24"/>
+          <w:lang w:val="es-ES"/>
+        </w:rPr>
+      </w:pPr>
+      <w:proofErr w:type="gramStart"/>
+      <w:r>
+        <w:rPr>
+          <w:sz w:val="24"/>
+          <w:szCs w:val="24"/>
+          <w:lang w:val="es-ES"/>
+        </w:rPr>
+        <w:t>Asimismo</w:t>
+      </w:r>
+      <w:proofErr w:type="gramEnd"/>
+      <w:r>
+        <w:rPr>
+          <w:sz w:val="24"/>
+          <w:szCs w:val="24"/>
+          <w:lang w:val="es-ES"/>
+        </w:rPr>
+        <w:t xml:space="preserve"> crear un </w:t>
+      </w:r>
+      <w:proofErr w:type="spellStart"/>
+      <w:r>
+        <w:rPr>
+          <w:sz w:val="24"/>
+          <w:szCs w:val="24"/>
+          <w:lang w:val="es-ES"/>
+        </w:rPr>
+        <w:t>ip_stack</w:t>
+      </w:r>
+      <w:proofErr w:type="spellEnd"/>
+      <w:r>
+        <w:rPr>
+          <w:sz w:val="24"/>
+          <w:szCs w:val="24"/>
+          <w:lang w:val="es-ES"/>
+        </w:rPr>
+        <w:t xml:space="preserve"> donde se guarden las posiciones de los </w:t>
+      </w:r>
+      <w:proofErr w:type="spellStart"/>
+      <w:r>
+        <w:rPr>
+          <w:sz w:val="24"/>
+          <w:szCs w:val="24"/>
+          <w:lang w:val="es-ES"/>
+        </w:rPr>
+        <w:t>instruction</w:t>
+      </w:r>
+      <w:proofErr w:type="spellEnd"/>
+      <w:r>
+        <w:rPr>
+          <w:sz w:val="24"/>
+          <w:szCs w:val="24"/>
+          <w:lang w:val="es-ES"/>
+        </w:rPr>
+        <w:t xml:space="preserve"> pointers.</w:t>
       </w:r>
     </w:p>
     <w:p>
@@ -890,8 +1142,54 @@
           <w:lang w:val="es-ES"/>
         </w:rPr>
         <w:lastRenderedPageBreak/>
-        <w:t>Crear instancia de Memory con la info de l_op</w:t>
-      </w:r>
+        <w:t xml:space="preserve">Crear instancia de </w:t>
+      </w:r>
+      <w:proofErr w:type="spellStart"/>
+      <w:r>
+        <w:rPr>
+          <w:sz w:val="24"/>
+          <w:szCs w:val="24"/>
+          <w:lang w:val="es-ES"/>
+        </w:rPr>
+        <w:t>Memory</w:t>
+      </w:r>
+      <w:proofErr w:type="spellEnd"/>
+      <w:r>
+        <w:rPr>
+          <w:sz w:val="24"/>
+          <w:szCs w:val="24"/>
+          <w:lang w:val="es-ES"/>
+        </w:rPr>
+        <w:t xml:space="preserve"> con la </w:t>
+      </w:r>
+      <w:proofErr w:type="spellStart"/>
+      <w:r>
+        <w:rPr>
+          <w:sz w:val="24"/>
+          <w:szCs w:val="24"/>
+          <w:lang w:val="es-ES"/>
+        </w:rPr>
+        <w:t>info</w:t>
+      </w:r>
+      <w:proofErr w:type="spellEnd"/>
+      <w:r>
+        <w:rPr>
+          <w:sz w:val="24"/>
+          <w:szCs w:val="24"/>
+          <w:lang w:val="es-ES"/>
+        </w:rPr>
+        <w:t xml:space="preserve"> de </w:t>
+      </w:r>
+      <w:proofErr w:type="spellStart"/>
+      <w:r>
+        <w:rPr>
+          <w:sz w:val="24"/>
+          <w:szCs w:val="24"/>
+          <w:lang w:val="es-ES"/>
+        </w:rPr>
+        <w:t>l_op</w:t>
+      </w:r>
+      <w:proofErr w:type="spellEnd"/>
     </w:p>
     <w:p>
       <w:pPr>
@@ -905,12 +1203,61 @@
           <w:szCs w:val="24"/>
         </w:rPr>
       </w:pPr>
-      <w:r>
-        <w:rPr>
-          <w:sz w:val="24"/>
-          <w:szCs w:val="24"/>
-        </w:rPr>
-        <w:t>Añadir instancia a execution_st</w:t>
+      <w:proofErr w:type="spellStart"/>
+      <w:r>
+        <w:rPr>
+          <w:sz w:val="24"/>
+          <w:szCs w:val="24"/>
+        </w:rPr>
+        <w:t>Añadir</w:t>
+      </w:r>
+      <w:proofErr w:type="spellEnd"/>
+      <w:r>
+        <w:rPr>
+          <w:sz w:val="24"/>
+          <w:szCs w:val="24"/>
+        </w:rPr>
+        <w:t xml:space="preserve"> </w:t>
+      </w:r>
+      <w:proofErr w:type="spellStart"/>
+      <w:r>
+        <w:rPr>
+          <w:sz w:val="24"/>
+          <w:szCs w:val="24"/>
+        </w:rPr>
+        <w:t>instancia</w:t>
+      </w:r>
+      <w:proofErr w:type="spellEnd"/>
+      <w:r>
+        <w:rPr>
+          <w:sz w:val="24"/>
+          <w:szCs w:val="24"/>
+        </w:rPr>
+        <w:t xml:space="preserve"> </w:t>
+      </w:r>
+      <w:proofErr w:type="gramStart"/>
+      <w:r>
+        <w:rPr>
+          <w:sz w:val="24"/>
+          <w:szCs w:val="24"/>
+        </w:rPr>
+        <w:t>a</w:t>
+      </w:r>
+      <w:proofErr w:type="gramEnd"/>
+      <w:r>
+        <w:rPr>
+          <w:sz w:val="24"/>
+          <w:szCs w:val="24"/>
+        </w:rPr>
+        <w:t xml:space="preserve"> </w:t>
+      </w:r>
+      <w:proofErr w:type="spellStart"/>
+      <w:r>
+        <w:rPr>
+          <w:sz w:val="24"/>
+          <w:szCs w:val="24"/>
+        </w:rPr>
+        <w:t>execution_st</w:t>
       </w:r>
       <w:r>
         <w:rPr>
@@ -919,6 +1266,7 @@
         </w:rPr>
         <w:t>ack</w:t>
       </w:r>
+      <w:proofErr w:type="spellEnd"/>
     </w:p>
     <w:p>
       <w:pPr>
@@ -966,19 +1314,53 @@
           <w:szCs w:val="24"/>
         </w:rPr>
       </w:pPr>
-      <w:r>
-        <w:rPr>
-          <w:sz w:val="24"/>
-          <w:szCs w:val="24"/>
-        </w:rPr>
-        <w:t>Guardar current_memory</w:t>
-      </w:r>
-      <w:r>
-        <w:rPr>
-          <w:sz w:val="24"/>
-          <w:szCs w:val="24"/>
-        </w:rPr>
-        <w:t xml:space="preserve"> en temp</w:t>
+      <w:proofErr w:type="spellStart"/>
+      <w:r>
+        <w:rPr>
+          <w:sz w:val="24"/>
+          <w:szCs w:val="24"/>
+        </w:rPr>
+        <w:t>Guardar</w:t>
+      </w:r>
+      <w:proofErr w:type="spellEnd"/>
+      <w:r>
+        <w:rPr>
+          <w:sz w:val="24"/>
+          <w:szCs w:val="24"/>
+        </w:rPr>
+        <w:t xml:space="preserve"> </w:t>
+      </w:r>
+      <w:proofErr w:type="spellStart"/>
+      <w:r>
+        <w:rPr>
+          <w:sz w:val="24"/>
+          <w:szCs w:val="24"/>
+        </w:rPr>
+        <w:t>current_memory</w:t>
+      </w:r>
+      <w:proofErr w:type="spellEnd"/>
+      <w:r>
+        <w:rPr>
+          <w:sz w:val="24"/>
+          <w:szCs w:val="24"/>
+        </w:rPr>
+        <w:t xml:space="preserve"> </w:t>
+      </w:r>
+      <w:proofErr w:type="spellStart"/>
+      <w:r>
+        <w:rPr>
+          <w:sz w:val="24"/>
+          <w:szCs w:val="24"/>
+        </w:rPr>
+        <w:t>en</w:t>
+      </w:r>
+      <w:proofErr w:type="spellEnd"/>
+      <w:r>
+        <w:rPr>
+          <w:sz w:val="24"/>
+          <w:szCs w:val="24"/>
+        </w:rPr>
+        <w:t xml:space="preserve"> temp</w:t>
       </w:r>
     </w:p>
     <w:p>
@@ -993,19 +1375,37 @@
           <w:szCs w:val="24"/>
         </w:rPr>
       </w:pPr>
-      <w:r>
-        <w:rPr>
-          <w:sz w:val="24"/>
-          <w:szCs w:val="24"/>
-        </w:rPr>
-        <w:t xml:space="preserve">Cambiar </w:t>
-      </w:r>
-      <w:r>
-        <w:rPr>
-          <w:sz w:val="24"/>
-          <w:szCs w:val="24"/>
-        </w:rPr>
-        <w:t xml:space="preserve">current_memory a </w:t>
+      <w:proofErr w:type="spellStart"/>
+      <w:r>
+        <w:rPr>
+          <w:sz w:val="24"/>
+          <w:szCs w:val="24"/>
+        </w:rPr>
+        <w:t>Cambiar</w:t>
+      </w:r>
+      <w:proofErr w:type="spellEnd"/>
+      <w:r>
+        <w:rPr>
+          <w:sz w:val="24"/>
+          <w:szCs w:val="24"/>
+        </w:rPr>
+        <w:t xml:space="preserve"> </w:t>
+      </w:r>
+      <w:proofErr w:type="spellStart"/>
+      <w:r>
+        <w:rPr>
+          <w:sz w:val="24"/>
+          <w:szCs w:val="24"/>
+        </w:rPr>
+        <w:t>current_memory</w:t>
+      </w:r>
+      <w:proofErr w:type="spellEnd"/>
+      <w:r>
+        <w:rPr>
+          <w:sz w:val="24"/>
+          <w:szCs w:val="24"/>
+        </w:rPr>
+        <w:t xml:space="preserve"> a </w:t>
       </w:r>
       <w:r>
         <w:rPr>
@@ -1014,6 +1414,8 @@
         </w:rPr>
         <w:t xml:space="preserve">la de </w:t>
       </w:r>
+      <w:proofErr w:type="spellStart"/>
+      <w:proofErr w:type="gramStart"/>
       <w:r>
         <w:rPr>
           <w:sz w:val="24"/>
@@ -1040,7 +1442,23 @@
           <w:sz w:val="24"/>
           <w:szCs w:val="24"/>
         </w:rPr>
-        <w:t>op()</w:t>
+        <w:t>op</w:t>
+      </w:r>
+      <w:proofErr w:type="spellEnd"/>
+      <w:r>
+        <w:rPr>
+          <w:sz w:val="24"/>
+          <w:szCs w:val="24"/>
+        </w:rPr>
+        <w:t>(</w:t>
+      </w:r>
+      <w:proofErr w:type="gramEnd"/>
+      <w:r>
+        <w:rPr>
+          <w:sz w:val="24"/>
+          <w:szCs w:val="24"/>
+        </w:rPr>
+        <w:t>)</w:t>
       </w:r>
     </w:p>
     <w:p>
@@ -1061,7 +1479,31 @@
           <w:sz w:val="24"/>
           <w:szCs w:val="24"/>
         </w:rPr>
-        <w:t>Append temp a execution_stac</w:t>
+        <w:t xml:space="preserve">Append temp </w:t>
+      </w:r>
+      <w:proofErr w:type="gramStart"/>
+      <w:r>
+        <w:rPr>
+          <w:sz w:val="24"/>
+          <w:szCs w:val="24"/>
+        </w:rPr>
+        <w:t>a</w:t>
+      </w:r>
+      <w:proofErr w:type="gramEnd"/>
+      <w:r>
+        <w:rPr>
+          <w:sz w:val="24"/>
+          <w:szCs w:val="24"/>
+        </w:rPr>
+        <w:t xml:space="preserve"> </w:t>
+      </w:r>
+      <w:proofErr w:type="spellStart"/>
+      <w:r>
+        <w:rPr>
+          <w:sz w:val="24"/>
+          <w:szCs w:val="24"/>
+        </w:rPr>
+        <w:t>execution_stac</w:t>
       </w:r>
       <w:r>
         <w:rPr>
@@ -1070,6 +1512,7 @@
         </w:rPr>
         <w:t>k</w:t>
       </w:r>
+      <w:proofErr w:type="spellEnd"/>
     </w:p>
     <w:p>
       <w:pPr>
@@ -1109,7 +1552,31 @@
           <w:sz w:val="24"/>
           <w:szCs w:val="24"/>
         </w:rPr>
-        <w:t xml:space="preserve"> a ip_s</w:t>
+        <w:t xml:space="preserve"> </w:t>
+      </w:r>
+      <w:proofErr w:type="gramStart"/>
+      <w:r>
+        <w:rPr>
+          <w:sz w:val="24"/>
+          <w:szCs w:val="24"/>
+        </w:rPr>
+        <w:t>a</w:t>
+      </w:r>
+      <w:proofErr w:type="gramEnd"/>
+      <w:r>
+        <w:rPr>
+          <w:sz w:val="24"/>
+          <w:szCs w:val="24"/>
+        </w:rPr>
+        <w:t xml:space="preserve"> </w:t>
+      </w:r>
+      <w:proofErr w:type="spellStart"/>
+      <w:r>
+        <w:rPr>
+          <w:sz w:val="24"/>
+          <w:szCs w:val="24"/>
+        </w:rPr>
+        <w:t>ip_s</w:t>
       </w:r>
       <w:r>
         <w:rPr>
@@ -1125,6 +1592,7 @@
         </w:rPr>
         <w:t>k</w:t>
       </w:r>
+      <w:proofErr w:type="spellEnd"/>
     </w:p>
     <w:p>
       <w:pPr>
@@ -1141,19 +1609,52 @@
           <w:u w:val="single"/>
         </w:rPr>
       </w:pPr>
-      <w:r>
-        <w:rPr>
-          <w:sz w:val="24"/>
-          <w:szCs w:val="24"/>
-        </w:rPr>
-        <w:t>Instruction_pointer = rightop v</w:t>
-      </w:r>
-      <w:r>
-        <w:rPr>
-          <w:sz w:val="24"/>
-          <w:szCs w:val="24"/>
-        </w:rPr>
-        <w:t>irtual address-</w:t>
+      <w:proofErr w:type="spellStart"/>
+      <w:r>
+        <w:rPr>
+          <w:sz w:val="24"/>
+          <w:szCs w:val="24"/>
+        </w:rPr>
+        <w:t>Instruction_pointer</w:t>
+      </w:r>
+      <w:proofErr w:type="spellEnd"/>
+      <w:r>
+        <w:rPr>
+          <w:sz w:val="24"/>
+          <w:szCs w:val="24"/>
+        </w:rPr>
+        <w:t xml:space="preserve"> = </w:t>
+      </w:r>
+      <w:proofErr w:type="spellStart"/>
+      <w:r>
+        <w:rPr>
+          <w:sz w:val="24"/>
+          <w:szCs w:val="24"/>
+        </w:rPr>
+        <w:t>rightop</w:t>
+      </w:r>
+      <w:proofErr w:type="spellEnd"/>
+      <w:r>
+        <w:rPr>
+          <w:sz w:val="24"/>
+          <w:szCs w:val="24"/>
+        </w:rPr>
+        <w:t xml:space="preserve"> v</w:t>
+      </w:r>
+      <w:r>
+        <w:rPr>
+          <w:sz w:val="24"/>
+          <w:szCs w:val="24"/>
+        </w:rPr>
+        <w:t xml:space="preserve">irtual </w:t>
+      </w:r>
+      <w:proofErr w:type="gramStart"/>
+      <w:r>
+        <w:rPr>
+          <w:sz w:val="24"/>
+          <w:szCs w:val="24"/>
+        </w:rPr>
+        <w:t>address-</w:t>
       </w:r>
       <w:r>
         <w:rPr>
@@ -1162,6 +1663,7 @@
         </w:rPr>
         <w:t>1</w:t>
       </w:r>
+      <w:proofErr w:type="gramEnd"/>
     </w:p>
     <w:p>
       <w:pPr>
@@ -1193,13 +1695,24 @@
           <w:szCs w:val="24"/>
         </w:rPr>
       </w:pPr>
-      <w:r>
-        <w:rPr>
-          <w:sz w:val="24"/>
-          <w:szCs w:val="24"/>
-        </w:rPr>
-        <w:t xml:space="preserve">Current_memory = </w:t>
-      </w:r>
+      <w:proofErr w:type="spellStart"/>
+      <w:r>
+        <w:rPr>
+          <w:sz w:val="24"/>
+          <w:szCs w:val="24"/>
+        </w:rPr>
+        <w:t>Current_memory</w:t>
+      </w:r>
+      <w:proofErr w:type="spellEnd"/>
+      <w:r>
+        <w:rPr>
+          <w:sz w:val="24"/>
+          <w:szCs w:val="24"/>
+        </w:rPr>
+        <w:t xml:space="preserve"> = </w:t>
+      </w:r>
+      <w:proofErr w:type="spellStart"/>
+      <w:proofErr w:type="gramStart"/>
       <w:r>
         <w:rPr>
           <w:sz w:val="24"/>
@@ -1212,7 +1725,23 @@
           <w:sz w:val="24"/>
           <w:szCs w:val="24"/>
         </w:rPr>
-        <w:t>op()</w:t>
+        <w:t>op</w:t>
+      </w:r>
+      <w:proofErr w:type="spellEnd"/>
+      <w:r>
+        <w:rPr>
+          <w:sz w:val="24"/>
+          <w:szCs w:val="24"/>
+        </w:rPr>
+        <w:t>(</w:t>
+      </w:r>
+      <w:proofErr w:type="gramEnd"/>
+      <w:r>
+        <w:rPr>
+          <w:sz w:val="24"/>
+          <w:szCs w:val="24"/>
+        </w:rPr>
+        <w:t>)</w:t>
       </w:r>
     </w:p>
     <w:p>
@@ -1227,19 +1756,46 @@
           <w:szCs w:val="24"/>
         </w:rPr>
       </w:pPr>
-      <w:r>
-        <w:rPr>
-          <w:sz w:val="24"/>
-          <w:szCs w:val="24"/>
-        </w:rPr>
-        <w:t xml:space="preserve">Instruction_pointer = </w:t>
-      </w:r>
-      <w:r>
-        <w:rPr>
-          <w:sz w:val="24"/>
-          <w:szCs w:val="24"/>
-        </w:rPr>
-        <w:t>ip_stack.pop()</w:t>
+      <w:proofErr w:type="spellStart"/>
+      <w:r>
+        <w:rPr>
+          <w:sz w:val="24"/>
+          <w:szCs w:val="24"/>
+        </w:rPr>
+        <w:t>Instruction_pointer</w:t>
+      </w:r>
+      <w:proofErr w:type="spellEnd"/>
+      <w:r>
+        <w:rPr>
+          <w:sz w:val="24"/>
+          <w:szCs w:val="24"/>
+        </w:rPr>
+        <w:t xml:space="preserve"> = </w:t>
+      </w:r>
+      <w:proofErr w:type="spellStart"/>
+      <w:proofErr w:type="gramStart"/>
+      <w:r>
+        <w:rPr>
+          <w:sz w:val="24"/>
+          <w:szCs w:val="24"/>
+        </w:rPr>
+        <w:t>ip_stack.pop</w:t>
+      </w:r>
+      <w:proofErr w:type="spellEnd"/>
+      <w:r>
+        <w:rPr>
+          <w:sz w:val="24"/>
+          <w:szCs w:val="24"/>
+        </w:rPr>
+        <w:t>(</w:t>
+      </w:r>
+      <w:proofErr w:type="gramEnd"/>
+      <w:r>
+        <w:rPr>
+          <w:sz w:val="24"/>
+          <w:szCs w:val="24"/>
+        </w:rPr>
+        <w:t>)</w:t>
       </w:r>
     </w:p>
     <w:p>
@@ -1275,20 +1831,9 @@
           <w:u w:val="single"/>
           <w:lang w:val="es-ES"/>
         </w:rPr>
-        <w:t>Me falta hacer la parte de read del avance 6</w:t>
-      </w:r>
-    </w:p>
-    <w:p>
-      <w:pPr>
-        <w:rPr>
-          <w:b/>
-          <w:bCs/>
-          <w:sz w:val="28"/>
-          <w:szCs w:val="28"/>
-          <w:u w:val="single"/>
-          <w:lang w:val="es-ES"/>
-        </w:rPr>
-      </w:pPr>
+        <w:t xml:space="preserve">Me falta hacer la parte de </w:t>
+      </w:r>
+      <w:proofErr w:type="spellStart"/>
       <w:r>
         <w:rPr>
           <w:b/>
@@ -1299,8 +1844,9 @@
           <w:u w:val="single"/>
           <w:lang w:val="es-ES"/>
         </w:rPr>
-        <w:t xml:space="preserve">Quizá tenga que cambiar los rangos de virtual addresses. Por ahora, hay 333 espacios para cada variable, pero los arrays pueden ocupar hasta 10,000 espacios… </w:t>
-      </w:r>
+        <w:t>read</w:t>
+      </w:r>
+      <w:proofErr w:type="spellEnd"/>
       <w:r>
         <w:rPr>
           <w:b/>
@@ -1311,7 +1857,121 @@
           <w:u w:val="single"/>
           <w:lang w:val="es-ES"/>
         </w:rPr>
-        <w:t>Entonces en mis pruebas no puedo crear arrays tan grandes, por precaución.</w:t>
+        <w:t xml:space="preserve"> del avance 6</w:t>
+      </w:r>
+    </w:p>
+    <w:p>
+      <w:pPr>
+        <w:rPr>
+          <w:b/>
+          <w:bCs/>
+          <w:sz w:val="28"/>
+          <w:szCs w:val="28"/>
+          <w:u w:val="single"/>
+          <w:lang w:val="es-ES"/>
+        </w:rPr>
+      </w:pPr>
+      <w:r>
+        <w:rPr>
+          <w:b/>
+          <w:bCs/>
+          <w:sz w:val="28"/>
+          <w:szCs w:val="28"/>
+          <w:highlight w:val="yellow"/>
+          <w:u w:val="single"/>
+          <w:lang w:val="es-ES"/>
+        </w:rPr>
+        <w:t xml:space="preserve">Quizá tenga que cambiar los rangos de virtual </w:t>
+      </w:r>
+      <w:proofErr w:type="spellStart"/>
+      <w:r>
+        <w:rPr>
+          <w:b/>
+          <w:bCs/>
+          <w:sz w:val="28"/>
+          <w:szCs w:val="28"/>
+          <w:highlight w:val="yellow"/>
+          <w:u w:val="single"/>
+          <w:lang w:val="es-ES"/>
+        </w:rPr>
+        <w:t>addresses</w:t>
+      </w:r>
+      <w:proofErr w:type="spellEnd"/>
+      <w:r>
+        <w:rPr>
+          <w:b/>
+          <w:bCs/>
+          <w:sz w:val="28"/>
+          <w:szCs w:val="28"/>
+          <w:highlight w:val="yellow"/>
+          <w:u w:val="single"/>
+          <w:lang w:val="es-ES"/>
+        </w:rPr>
+        <w:t xml:space="preserve">. Por ahora, hay 333 espacios para cada variable, pero los </w:t>
+      </w:r>
+      <w:proofErr w:type="spellStart"/>
+      <w:r>
+        <w:rPr>
+          <w:b/>
+          <w:bCs/>
+          <w:sz w:val="28"/>
+          <w:szCs w:val="28"/>
+          <w:highlight w:val="yellow"/>
+          <w:u w:val="single"/>
+          <w:lang w:val="es-ES"/>
+        </w:rPr>
+        <w:t>arrays</w:t>
+      </w:r>
+      <w:proofErr w:type="spellEnd"/>
+      <w:r>
+        <w:rPr>
+          <w:b/>
+          <w:bCs/>
+          <w:sz w:val="28"/>
+          <w:szCs w:val="28"/>
+          <w:highlight w:val="yellow"/>
+          <w:u w:val="single"/>
+          <w:lang w:val="es-ES"/>
+        </w:rPr>
+        <w:t xml:space="preserve"> pueden ocupar hasta 10,000 espacios… </w:t>
+      </w:r>
+      <w:r>
+        <w:rPr>
+          <w:b/>
+          <w:bCs/>
+          <w:sz w:val="28"/>
+          <w:szCs w:val="28"/>
+          <w:highlight w:val="yellow"/>
+          <w:u w:val="single"/>
+          <w:lang w:val="es-ES"/>
+        </w:rPr>
+        <w:t xml:space="preserve">Entonces en mis pruebas no puedo crear </w:t>
+      </w:r>
+      <w:proofErr w:type="spellStart"/>
+      <w:r>
+        <w:rPr>
+          <w:b/>
+          <w:bCs/>
+          <w:sz w:val="28"/>
+          <w:szCs w:val="28"/>
+          <w:highlight w:val="yellow"/>
+          <w:u w:val="single"/>
+          <w:lang w:val="es-ES"/>
+        </w:rPr>
+        <w:t>arrays</w:t>
+      </w:r>
+      <w:proofErr w:type="spellEnd"/>
+      <w:r>
+        <w:rPr>
+          <w:b/>
+          <w:bCs/>
+          <w:sz w:val="28"/>
+          <w:szCs w:val="28"/>
+          <w:highlight w:val="yellow"/>
+          <w:u w:val="single"/>
+          <w:lang w:val="es-ES"/>
+        </w:rPr>
+        <w:t xml:space="preserve"> tan grandes, por precaución.</w:t>
       </w:r>
     </w:p>
     <w:sectPr>

</xml_diff>

<commit_message>
Expanded maximum array size
</commit_message>
<xml_diff>
--- a/avance 7 notas.docx
+++ b/avance 7 notas.docx
@@ -76,14 +76,7 @@
           <w:highlight w:val="yellow"/>
           <w:lang w:val="es-ES"/>
         </w:rPr>
-        <w:t>; generar código y MV para las funciones especiales</w:t>
-      </w:r>
-      <w:r>
-        <w:rPr>
-          <w:highlight w:val="yellow"/>
-          <w:lang w:val="es-ES"/>
-        </w:rPr>
-        <w:t xml:space="preserve">; aumentar tamaño de arreglos; </w:t>
+        <w:t xml:space="preserve">; </w:t>
       </w:r>
       <w:r>
         <w:rPr>
@@ -100,6 +93,7 @@
           <w:bCs/>
           <w:sz w:val="32"/>
           <w:szCs w:val="32"/>
+          <w:highlight w:val="green"/>
           <w:lang w:val="es-ES"/>
         </w:rPr>
       </w:pPr>
@@ -109,6 +103,7 @@
           <w:bCs/>
           <w:sz w:val="32"/>
           <w:szCs w:val="32"/>
+          <w:highlight w:val="green"/>
           <w:lang w:val="es-ES"/>
         </w:rPr>
         <w:t>Generación de código y MV para una parte de la aplicación particular</w:t>
@@ -130,6 +125,7 @@
           <w:iCs/>
           <w:sz w:val="32"/>
           <w:szCs w:val="32"/>
+          <w:highlight w:val="green"/>
           <w:lang w:val="es-ES"/>
         </w:rPr>
         <w:t>Media</w:t>
@@ -140,6 +136,7 @@
           <w:iCs/>
           <w:sz w:val="32"/>
           <w:szCs w:val="32"/>
+          <w:highlight w:val="green"/>
           <w:lang w:val="es-ES"/>
         </w:rPr>
         <w:t xml:space="preserve"> / </w:t>
@@ -150,6 +147,7 @@
           <w:iCs/>
           <w:sz w:val="32"/>
           <w:szCs w:val="32"/>
+          <w:highlight w:val="green"/>
           <w:lang w:val="es-ES"/>
         </w:rPr>
         <w:t>Mediana</w:t>
@@ -160,6 +158,7 @@
           <w:iCs/>
           <w:sz w:val="32"/>
           <w:szCs w:val="32"/>
+          <w:highlight w:val="green"/>
           <w:lang w:val="es-ES"/>
         </w:rPr>
         <w:t xml:space="preserve"> / </w:t>
@@ -170,6 +169,7 @@
           <w:iCs/>
           <w:sz w:val="32"/>
           <w:szCs w:val="32"/>
+          <w:highlight w:val="green"/>
           <w:lang w:val="es-ES"/>
         </w:rPr>
         <w:t>Moda</w:t>
@@ -180,6 +180,7 @@
           <w:iCs/>
           <w:sz w:val="32"/>
           <w:szCs w:val="32"/>
+          <w:highlight w:val="green"/>
           <w:lang w:val="es-ES"/>
         </w:rPr>
         <w:t xml:space="preserve"> / </w:t>
@@ -190,6 +191,7 @@
           <w:iCs/>
           <w:sz w:val="32"/>
           <w:szCs w:val="32"/>
+          <w:highlight w:val="green"/>
           <w:lang w:val="es-ES"/>
         </w:rPr>
         <w:t>Varianza</w:t>
@@ -200,6 +202,7 @@
           <w:iCs/>
           <w:sz w:val="32"/>
           <w:szCs w:val="32"/>
+          <w:highlight w:val="green"/>
           <w:lang w:val="es-ES"/>
         </w:rPr>
         <w:t xml:space="preserve"> /</w:t>
@@ -210,6 +213,7 @@
           <w:iCs/>
           <w:sz w:val="32"/>
           <w:szCs w:val="32"/>
+          <w:highlight w:val="green"/>
           <w:lang w:val="es-ES"/>
         </w:rPr>
         <w:t>Desviación estándar</w:t>
@@ -220,6 +224,7 @@
           <w:iCs/>
           <w:sz w:val="32"/>
           <w:szCs w:val="32"/>
+          <w:highlight w:val="green"/>
           <w:lang w:val="es-ES"/>
         </w:rPr>
         <w:t xml:space="preserve"> / </w:t>
@@ -230,6 +235,7 @@
           <w:iCs/>
           <w:sz w:val="32"/>
           <w:szCs w:val="32"/>
+          <w:highlight w:val="green"/>
           <w:lang w:val="es-ES"/>
         </w:rPr>
         <w:t>Histograma</w:t>
@@ -240,6 +246,7 @@
           <w:iCs/>
           <w:sz w:val="32"/>
           <w:szCs w:val="32"/>
+          <w:highlight w:val="green"/>
           <w:lang w:val="es-ES"/>
         </w:rPr>
         <w:t xml:space="preserve"> / </w:t>
@@ -250,6 +257,7 @@
           <w:iCs/>
           <w:sz w:val="32"/>
           <w:szCs w:val="32"/>
+          <w:highlight w:val="green"/>
           <w:lang w:val="es-ES"/>
         </w:rPr>
         <w:t>Diagrama de caja</w:t>
@@ -271,27 +279,7 @@
           <w:highlight w:val="green"/>
           <w:lang w:val="es-ES"/>
         </w:rPr>
-        <w:t xml:space="preserve">Todas regresan un </w:t>
-      </w:r>
-      <w:proofErr w:type="spellStart"/>
-      <w:r>
-        <w:rPr>
-          <w:sz w:val="24"/>
-          <w:szCs w:val="24"/>
-          <w:highlight w:val="green"/>
-          <w:lang w:val="es-ES"/>
-        </w:rPr>
-        <w:t>float</w:t>
-      </w:r>
-      <w:proofErr w:type="spellEnd"/>
-      <w:r>
-        <w:rPr>
-          <w:sz w:val="24"/>
-          <w:szCs w:val="24"/>
-          <w:highlight w:val="green"/>
-          <w:lang w:val="es-ES"/>
-        </w:rPr>
-        <w:t xml:space="preserve"> menos las funciones gráficas</w:t>
+        <w:t>Todas regresan un float menos las funciones gráficas</w:t>
       </w:r>
       <w:r>
         <w:rPr>
@@ -328,27 +316,7 @@
           <w:highlight w:val="green"/>
           <w:lang w:val="es-ES"/>
         </w:rPr>
-        <w:t xml:space="preserve">Los </w:t>
-      </w:r>
-      <w:proofErr w:type="spellStart"/>
-      <w:r>
-        <w:rPr>
-          <w:sz w:val="24"/>
-          <w:szCs w:val="24"/>
-          <w:highlight w:val="green"/>
-          <w:lang w:val="es-ES"/>
-        </w:rPr>
-        <w:t>quads</w:t>
-      </w:r>
-      <w:proofErr w:type="spellEnd"/>
-      <w:r>
-        <w:rPr>
-          <w:sz w:val="24"/>
-          <w:szCs w:val="24"/>
-          <w:highlight w:val="green"/>
-          <w:lang w:val="es-ES"/>
-        </w:rPr>
-        <w:t xml:space="preserve"> serían así: </w:t>
+        <w:t xml:space="preserve">Los quads serían así: </w:t>
       </w:r>
       <w:r>
         <w:rPr>
@@ -368,47 +336,15 @@
         </w:rPr>
         <w:t xml:space="preserve"> </w:t>
       </w:r>
-      <w:proofErr w:type="spellStart"/>
-      <w:r>
-        <w:rPr>
-          <w:sz w:val="24"/>
-          <w:szCs w:val="24"/>
-          <w:highlight w:val="green"/>
-          <w:lang w:val="es-ES"/>
-        </w:rPr>
-        <w:t>matrix</w:t>
-      </w:r>
-      <w:proofErr w:type="spellEnd"/>
-      <w:r>
-        <w:rPr>
-          <w:sz w:val="24"/>
-          <w:szCs w:val="24"/>
-          <w:highlight w:val="green"/>
-          <w:lang w:val="es-ES"/>
-        </w:rPr>
-        <w:t xml:space="preserve"> </w:t>
-      </w:r>
-      <w:proofErr w:type="spellStart"/>
-      <w:r>
-        <w:rPr>
-          <w:sz w:val="24"/>
-          <w:szCs w:val="24"/>
-          <w:highlight w:val="green"/>
-          <w:lang w:val="es-ES"/>
-        </w:rPr>
-        <w:t>null</w:t>
-      </w:r>
-      <w:proofErr w:type="spellEnd"/>
-      <w:r>
-        <w:rPr>
-          <w:sz w:val="24"/>
-          <w:szCs w:val="24"/>
-          <w:highlight w:val="green"/>
-          <w:lang w:val="es-ES"/>
-        </w:rPr>
-        <w:t xml:space="preserve"> </w:t>
-      </w:r>
-      <w:proofErr w:type="spellStart"/>
+      <w:r>
+        <w:rPr>
+          <w:sz w:val="24"/>
+          <w:szCs w:val="24"/>
+          <w:highlight w:val="green"/>
+          <w:lang w:val="es-ES"/>
+        </w:rPr>
+        <w:t xml:space="preserve">matrix null </w:t>
+      </w:r>
       <w:r>
         <w:rPr>
           <w:sz w:val="24"/>
@@ -418,147 +354,44 @@
         </w:rPr>
         <w:t>result</w:t>
       </w:r>
-      <w:proofErr w:type="spellEnd"/>
-    </w:p>
-    <w:p>
-      <w:pPr>
-        <w:rPr>
-          <w:sz w:val="24"/>
-          <w:szCs w:val="24"/>
-          <w:highlight w:val="green"/>
-          <w:lang w:val="es-ES"/>
-        </w:rPr>
-      </w:pPr>
-      <w:r>
-        <w:rPr>
-          <w:sz w:val="24"/>
-          <w:szCs w:val="24"/>
-          <w:highlight w:val="green"/>
-          <w:lang w:val="es-ES"/>
-        </w:rPr>
-        <w:t xml:space="preserve">HISTOGRAM </w:t>
-      </w:r>
-      <w:proofErr w:type="spellStart"/>
-      <w:r>
-        <w:rPr>
-          <w:sz w:val="24"/>
-          <w:szCs w:val="24"/>
-          <w:highlight w:val="green"/>
-          <w:lang w:val="es-ES"/>
-        </w:rPr>
-        <w:t>matrix</w:t>
-      </w:r>
-      <w:proofErr w:type="spellEnd"/>
-      <w:r>
-        <w:rPr>
-          <w:sz w:val="24"/>
-          <w:szCs w:val="24"/>
-          <w:highlight w:val="green"/>
-          <w:lang w:val="es-ES"/>
-        </w:rPr>
-        <w:t xml:space="preserve"> </w:t>
-      </w:r>
-      <w:proofErr w:type="spellStart"/>
-      <w:r>
-        <w:rPr>
-          <w:sz w:val="24"/>
-          <w:szCs w:val="24"/>
-          <w:highlight w:val="green"/>
-          <w:lang w:val="es-ES"/>
-        </w:rPr>
-        <w:t>null</w:t>
-      </w:r>
-      <w:proofErr w:type="spellEnd"/>
-      <w:r>
-        <w:rPr>
-          <w:sz w:val="24"/>
-          <w:szCs w:val="24"/>
-          <w:highlight w:val="green"/>
-          <w:lang w:val="es-ES"/>
-        </w:rPr>
-        <w:t xml:space="preserve"> </w:t>
-      </w:r>
-      <w:proofErr w:type="spellStart"/>
-      <w:r>
-        <w:rPr>
-          <w:sz w:val="24"/>
-          <w:szCs w:val="24"/>
-          <w:highlight w:val="green"/>
-          <w:lang w:val="es-ES"/>
-        </w:rPr>
-        <w:t>null</w:t>
-      </w:r>
-      <w:proofErr w:type="spellEnd"/>
-    </w:p>
-    <w:p>
-      <w:pPr>
-        <w:rPr>
-          <w:sz w:val="24"/>
-          <w:szCs w:val="24"/>
-          <w:highlight w:val="green"/>
-          <w:lang w:val="es-ES"/>
-        </w:rPr>
-      </w:pPr>
-      <w:r>
-        <w:rPr>
-          <w:sz w:val="24"/>
-          <w:szCs w:val="24"/>
-          <w:highlight w:val="green"/>
-          <w:lang w:val="es-ES"/>
-        </w:rPr>
-        <w:t xml:space="preserve">BOXPLOT </w:t>
-      </w:r>
-      <w:proofErr w:type="spellStart"/>
-      <w:r>
-        <w:rPr>
-          <w:sz w:val="24"/>
-          <w:szCs w:val="24"/>
-          <w:highlight w:val="green"/>
-          <w:lang w:val="es-ES"/>
-        </w:rPr>
-        <w:t>matrix</w:t>
-      </w:r>
-      <w:proofErr w:type="spellEnd"/>
-      <w:r>
-        <w:rPr>
-          <w:sz w:val="24"/>
-          <w:szCs w:val="24"/>
-          <w:highlight w:val="green"/>
-          <w:lang w:val="es-ES"/>
-        </w:rPr>
-        <w:t xml:space="preserve"> </w:t>
-      </w:r>
-      <w:proofErr w:type="spellStart"/>
-      <w:r>
-        <w:rPr>
-          <w:sz w:val="24"/>
-          <w:szCs w:val="24"/>
-          <w:highlight w:val="green"/>
-          <w:lang w:val="es-ES"/>
-        </w:rPr>
-        <w:t>null</w:t>
-      </w:r>
-      <w:proofErr w:type="spellEnd"/>
-      <w:r>
-        <w:rPr>
-          <w:sz w:val="24"/>
-          <w:szCs w:val="24"/>
-          <w:highlight w:val="green"/>
-          <w:lang w:val="es-ES"/>
-        </w:rPr>
-        <w:t xml:space="preserve"> </w:t>
-      </w:r>
-      <w:proofErr w:type="spellStart"/>
-      <w:r>
-        <w:rPr>
-          <w:sz w:val="24"/>
-          <w:szCs w:val="24"/>
-          <w:highlight w:val="green"/>
-          <w:lang w:val="es-ES"/>
-        </w:rPr>
-        <w:t>null</w:t>
-      </w:r>
-      <w:proofErr w:type="spellEnd"/>
+    </w:p>
+    <w:p>
+      <w:pPr>
+        <w:rPr>
+          <w:sz w:val="24"/>
+          <w:szCs w:val="24"/>
+          <w:highlight w:val="green"/>
+          <w:lang w:val="es-ES"/>
+        </w:rPr>
+      </w:pPr>
+      <w:r>
+        <w:rPr>
+          <w:sz w:val="24"/>
+          <w:szCs w:val="24"/>
+          <w:highlight w:val="green"/>
+          <w:lang w:val="es-ES"/>
+        </w:rPr>
+        <w:t>HISTOGRAM matrix null null</w:t>
+      </w:r>
+    </w:p>
+    <w:p>
+      <w:pPr>
+        <w:rPr>
+          <w:sz w:val="24"/>
+          <w:szCs w:val="24"/>
+          <w:highlight w:val="green"/>
+          <w:lang w:val="es-ES"/>
+        </w:rPr>
+      </w:pPr>
+      <w:r>
+        <w:rPr>
+          <w:sz w:val="24"/>
+          <w:szCs w:val="24"/>
+          <w:highlight w:val="green"/>
+          <w:lang w:val="es-ES"/>
+        </w:rPr>
+        <w:t>BOXPLOT matrix null null</w:t>
+      </w:r>
     </w:p>
     <w:p>
       <w:pPr>
@@ -614,17 +447,7 @@
           <w:highlight w:val="green"/>
           <w:lang w:val="es-ES"/>
         </w:rPr>
-        <w:t xml:space="preserve">Añadir la lógica a </w:t>
-      </w:r>
-      <w:proofErr w:type="spellStart"/>
-      <w:r>
-        <w:rPr>
-          <w:sz w:val="24"/>
-          <w:szCs w:val="24"/>
-          <w:highlight w:val="green"/>
-          <w:lang w:val="es-ES"/>
-        </w:rPr>
-        <w:t>process_</w:t>
+        <w:t>Añadir la lógica a process_</w:t>
       </w:r>
       <w:r>
         <w:rPr>
@@ -635,57 +458,34 @@
         </w:rPr>
         <w:t>exp</w:t>
       </w:r>
-      <w:proofErr w:type="spellEnd"/>
-      <w:r>
-        <w:rPr>
-          <w:sz w:val="24"/>
-          <w:szCs w:val="24"/>
-          <w:highlight w:val="green"/>
-          <w:lang w:val="es-ES"/>
-        </w:rPr>
-        <w:t xml:space="preserve"> /</w:t>
-      </w:r>
-      <w:proofErr w:type="spellStart"/>
-      <w:r>
-        <w:rPr>
-          <w:sz w:val="24"/>
-          <w:szCs w:val="24"/>
-          <w:highlight w:val="green"/>
-          <w:lang w:val="es-ES"/>
-        </w:rPr>
-        <w:t>process_statement</w:t>
-      </w:r>
-      <w:proofErr w:type="spellEnd"/>
-    </w:p>
-    <w:p>
-      <w:pPr>
-        <w:rPr>
-          <w:sz w:val="24"/>
-          <w:szCs w:val="24"/>
-          <w:highlight w:val="green"/>
-          <w:lang w:val="es-ES"/>
-        </w:rPr>
-      </w:pPr>
-      <w:r>
-        <w:rPr>
-          <w:sz w:val="24"/>
-          <w:szCs w:val="24"/>
-          <w:highlight w:val="green"/>
-          <w:lang w:val="es-ES"/>
-        </w:rPr>
-        <w:t xml:space="preserve">Añadir la lógica en </w:t>
-      </w:r>
-      <w:proofErr w:type="spellStart"/>
-      <w:r>
-        <w:rPr>
-          <w:sz w:val="24"/>
-          <w:szCs w:val="24"/>
-          <w:highlight w:val="green"/>
-          <w:lang w:val="es-ES"/>
-        </w:rPr>
-        <w:t>generate_quad</w:t>
-      </w:r>
-      <w:proofErr w:type="spellEnd"/>
+      <w:r>
+        <w:rPr>
+          <w:sz w:val="24"/>
+          <w:szCs w:val="24"/>
+          <w:highlight w:val="green"/>
+          <w:lang w:val="es-ES"/>
+        </w:rPr>
+        <w:t xml:space="preserve"> /process_statement</w:t>
+      </w:r>
+    </w:p>
+    <w:p>
+      <w:pPr>
+        <w:rPr>
+          <w:sz w:val="24"/>
+          <w:szCs w:val="24"/>
+          <w:highlight w:val="green"/>
+          <w:lang w:val="es-ES"/>
+        </w:rPr>
+      </w:pPr>
+      <w:r>
+        <w:rPr>
+          <w:sz w:val="24"/>
+          <w:szCs w:val="24"/>
+          <w:highlight w:val="green"/>
+          <w:lang w:val="es-ES"/>
+        </w:rPr>
+        <w:t>Añadir la lógica en generate_quad</w:t>
+      </w:r>
     </w:p>
     <w:p>
       <w:pPr>
@@ -717,6 +517,7 @@
         <w:rPr>
           <w:sz w:val="24"/>
           <w:szCs w:val="24"/>
+          <w:highlight w:val="green"/>
           <w:lang w:val="es-ES"/>
         </w:rPr>
         <w:t>Actualizar la propuesta con las nuevas reglas</w:t>
@@ -725,6 +526,7 @@
         <w:rPr>
           <w:sz w:val="24"/>
           <w:szCs w:val="24"/>
+          <w:highlight w:val="green"/>
           <w:lang w:val="es-ES"/>
         </w:rPr>
         <w:t xml:space="preserve"> y tokens</w:t>
@@ -746,6 +548,34 @@
           <w:lang w:val="es-ES"/>
         </w:rPr>
         <w:t>Añadir lo que hará la MV</w:t>
+      </w:r>
+    </w:p>
+    <w:p>
+      <w:pPr>
+        <w:rPr>
+          <w:b/>
+          <w:bCs/>
+          <w:sz w:val="28"/>
+          <w:szCs w:val="28"/>
+          <w:u w:val="single"/>
+          <w:lang w:val="es-ES"/>
+        </w:rPr>
+      </w:pPr>
+      <w:r>
+        <w:rPr>
+          <w:sz w:val="24"/>
+          <w:szCs w:val="24"/>
+          <w:lang w:val="es-ES"/>
+        </w:rPr>
+        <w:t xml:space="preserve">La moda no regresa siempre un float, sino que depende del valor de la moda (puede ser int o float en mi caso). Yo asumí que siempre iba a ser float…. </w:t>
+      </w:r>
+      <w:r>
+        <w:rPr>
+          <w:sz w:val="24"/>
+          <w:szCs w:val="24"/>
+          <w:lang w:val="es-ES"/>
+        </w:rPr>
+        <w:t>Por ahora sólo la casteo a float para evitar problemas</w:t>
       </w:r>
     </w:p>
     <w:p>
@@ -803,36 +633,8 @@
           <w:szCs w:val="24"/>
           <w:lang w:val="es-ES"/>
         </w:rPr>
-        <w:t xml:space="preserve">aplicadas a arreglos de </w:t>
-      </w:r>
-      <w:proofErr w:type="spellStart"/>
-      <w:r>
-        <w:rPr>
-          <w:sz w:val="24"/>
-          <w:szCs w:val="24"/>
-          <w:lang w:val="es-ES"/>
-        </w:rPr>
-        <w:t>ints</w:t>
-      </w:r>
-      <w:proofErr w:type="spellEnd"/>
-      <w:r>
-        <w:rPr>
-          <w:sz w:val="24"/>
-          <w:szCs w:val="24"/>
-          <w:lang w:val="es-ES"/>
-        </w:rPr>
-        <w:t xml:space="preserve"> y de </w:t>
-      </w:r>
-      <w:proofErr w:type="spellStart"/>
-      <w:r>
-        <w:rPr>
-          <w:sz w:val="24"/>
-          <w:szCs w:val="24"/>
-          <w:lang w:val="es-ES"/>
-        </w:rPr>
-        <w:t>floats</w:t>
-      </w:r>
-      <w:proofErr w:type="spellEnd"/>
+        <w:t>aplicadas a arreglos de ints y de floats</w:t>
+      </w:r>
       <w:r>
         <w:rPr>
           <w:sz w:val="24"/>
@@ -888,43 +690,7 @@
           <w:szCs w:val="24"/>
           <w:lang w:val="es-ES"/>
         </w:rPr>
-        <w:t xml:space="preserve">asignando una </w:t>
-      </w:r>
-      <w:proofErr w:type="spellStart"/>
-      <w:r>
-        <w:rPr>
-          <w:sz w:val="24"/>
-          <w:szCs w:val="24"/>
-          <w:lang w:val="es-ES"/>
-        </w:rPr>
-        <w:t>func</w:t>
-      </w:r>
-      <w:proofErr w:type="spellEnd"/>
-      <w:r>
-        <w:rPr>
-          <w:sz w:val="24"/>
-          <w:szCs w:val="24"/>
-          <w:lang w:val="es-ES"/>
-        </w:rPr>
-        <w:t xml:space="preserve"> especial a un </w:t>
-      </w:r>
-      <w:proofErr w:type="spellStart"/>
-      <w:r>
-        <w:rPr>
-          <w:sz w:val="24"/>
-          <w:szCs w:val="24"/>
-          <w:lang w:val="es-ES"/>
-        </w:rPr>
-        <w:t>int</w:t>
-      </w:r>
-      <w:proofErr w:type="spellEnd"/>
-      <w:r>
-        <w:rPr>
-          <w:sz w:val="24"/>
-          <w:szCs w:val="24"/>
-          <w:lang w:val="es-ES"/>
-        </w:rPr>
-        <w:t>, debe dar error]</w:t>
+        <w:t>asignando una func especial a un int, debe dar error]</w:t>
       </w:r>
       <w:r>
         <w:rPr>
@@ -1057,6 +823,7 @@
           <w:szCs w:val="24"/>
           <w:lang w:val="es-ES"/>
         </w:rPr>
+        <w:lastRenderedPageBreak/>
         <w:t xml:space="preserve">Avance6_6 </w:t>
       </w:r>
       <w:r>
@@ -1089,66 +856,17 @@
           <w:szCs w:val="24"/>
           <w:lang w:val="es-ES"/>
         </w:rPr>
-        <w:lastRenderedPageBreak/>
-        <w:t xml:space="preserve">Avance7_1 [ </w:t>
-      </w:r>
-      <w:proofErr w:type="spellStart"/>
-      <w:r>
-        <w:rPr>
-          <w:sz w:val="24"/>
-          <w:szCs w:val="24"/>
-          <w:lang w:val="es-ES"/>
-        </w:rPr>
-        <w:t>accesar</w:t>
-      </w:r>
-      <w:proofErr w:type="spellEnd"/>
-      <w:r>
-        <w:rPr>
-          <w:sz w:val="24"/>
-          <w:szCs w:val="24"/>
-          <w:lang w:val="es-ES"/>
-        </w:rPr>
-        <w:t xml:space="preserve"> </w:t>
-      </w:r>
-      <w:proofErr w:type="spellStart"/>
-      <w:r>
-        <w:rPr>
-          <w:sz w:val="24"/>
-          <w:szCs w:val="24"/>
-          <w:lang w:val="es-ES"/>
-        </w:rPr>
-        <w:t>index</w:t>
-      </w:r>
-      <w:proofErr w:type="spellEnd"/>
-      <w:r>
-        <w:rPr>
-          <w:sz w:val="24"/>
-          <w:szCs w:val="24"/>
-          <w:lang w:val="es-ES"/>
-        </w:rPr>
-        <w:t xml:space="preserve"> negativo] </w:t>
-      </w:r>
-      <w:proofErr w:type="gramStart"/>
-      <w:r>
-        <w:rPr>
-          <w:i/>
-          <w:iCs/>
-          <w:sz w:val="24"/>
-          <w:szCs w:val="24"/>
-          <w:lang w:val="es-ES"/>
-        </w:rPr>
-        <w:t>pasa</w:t>
-      </w:r>
-      <w:proofErr w:type="gramEnd"/>
-      <w:r>
-        <w:rPr>
-          <w:i/>
-          <w:iCs/>
-          <w:sz w:val="24"/>
-          <w:szCs w:val="24"/>
-          <w:lang w:val="es-ES"/>
-        </w:rPr>
-        <w:t xml:space="preserve"> pero porque no consideré negativos al definir mi léxico… </w:t>
+        <w:t xml:space="preserve">Avance7_1 [ accesar index negativo] </w:t>
+      </w:r>
+      <w:r>
+        <w:rPr>
+          <w:i/>
+          <w:iCs/>
+          <w:sz w:val="24"/>
+          <w:szCs w:val="24"/>
+          <w:lang w:val="es-ES"/>
+        </w:rPr>
+        <w:t xml:space="preserve">pasa pero porque no consideré negativos al definir mi léxico… </w:t>
       </w:r>
     </w:p>
     <w:p>
@@ -1170,52 +888,7 @@
           <w:szCs w:val="24"/>
           <w:lang w:val="es-ES"/>
         </w:rPr>
-        <w:t>Avance7_2 [</w:t>
-      </w:r>
-      <w:proofErr w:type="spellStart"/>
-      <w:r>
-        <w:rPr>
-          <w:sz w:val="24"/>
-          <w:szCs w:val="24"/>
-          <w:lang w:val="es-ES"/>
-        </w:rPr>
-        <w:t>accesar</w:t>
-      </w:r>
-      <w:proofErr w:type="spellEnd"/>
-      <w:r>
-        <w:rPr>
-          <w:sz w:val="24"/>
-          <w:szCs w:val="24"/>
-          <w:lang w:val="es-ES"/>
-        </w:rPr>
-        <w:t xml:space="preserve"> </w:t>
-      </w:r>
-      <w:proofErr w:type="spellStart"/>
-      <w:r>
-        <w:rPr>
-          <w:sz w:val="24"/>
-          <w:szCs w:val="24"/>
-          <w:lang w:val="es-ES"/>
-        </w:rPr>
-        <w:t>index</w:t>
-      </w:r>
-      <w:proofErr w:type="spellEnd"/>
-      <w:r>
-        <w:rPr>
-          <w:sz w:val="24"/>
-          <w:szCs w:val="24"/>
-          <w:lang w:val="es-ES"/>
-        </w:rPr>
-        <w:t xml:space="preserve"> fuera de rango</w:t>
-      </w:r>
-      <w:proofErr w:type="gramStart"/>
-      <w:r>
-        <w:rPr>
-          <w:sz w:val="24"/>
-          <w:szCs w:val="24"/>
-          <w:lang w:val="es-ES"/>
-        </w:rPr>
-        <w:t xml:space="preserve">]  </w:t>
+        <w:t xml:space="preserve">Avance7_2 [accesar index fuera de rango]  </w:t>
       </w:r>
       <w:r>
         <w:rPr>
@@ -1227,7 +900,6 @@
         </w:rPr>
         <w:t>pasa</w:t>
       </w:r>
-      <w:proofErr w:type="gramEnd"/>
     </w:p>
     <w:p>
       <w:pPr>
@@ -1264,25 +936,7 @@
           <w:szCs w:val="24"/>
           <w:lang w:val="es-ES"/>
         </w:rPr>
-        <w:t xml:space="preserve"> </w:t>
-      </w:r>
-      <w:proofErr w:type="spellStart"/>
-      <w:r>
-        <w:rPr>
-          <w:sz w:val="24"/>
-          <w:szCs w:val="24"/>
-          <w:lang w:val="es-ES"/>
-        </w:rPr>
-        <w:t>dec</w:t>
-      </w:r>
-      <w:proofErr w:type="spellEnd"/>
-      <w:r>
-        <w:rPr>
-          <w:sz w:val="24"/>
-          <w:szCs w:val="24"/>
-          <w:lang w:val="es-ES"/>
-        </w:rPr>
-        <w:t xml:space="preserve"> y acceso a arreglos]</w:t>
+        <w:t xml:space="preserve"> dec y acceso a arreglos]</w:t>
       </w:r>
       <w:r>
         <w:rPr>
@@ -1436,36 +1090,8 @@
           <w:szCs w:val="24"/>
           <w:lang w:val="es-ES"/>
         </w:rPr>
-        <w:t xml:space="preserve"> [</w:t>
-      </w:r>
-      <w:proofErr w:type="spellStart"/>
-      <w:r>
-        <w:rPr>
-          <w:sz w:val="24"/>
-          <w:szCs w:val="24"/>
-          <w:lang w:val="es-ES"/>
-        </w:rPr>
-        <w:t>find</w:t>
-      </w:r>
-      <w:proofErr w:type="spellEnd"/>
-      <w:r>
-        <w:rPr>
-          <w:sz w:val="24"/>
-          <w:szCs w:val="24"/>
-          <w:lang w:val="es-ES"/>
-        </w:rPr>
-        <w:t xml:space="preserve"> y </w:t>
-      </w:r>
-      <w:proofErr w:type="spellStart"/>
-      <w:r>
-        <w:rPr>
-          <w:sz w:val="24"/>
-          <w:szCs w:val="24"/>
-          <w:lang w:val="es-ES"/>
-        </w:rPr>
-        <w:t>sort</w:t>
-      </w:r>
-      <w:proofErr w:type="spellEnd"/>
+        <w:t xml:space="preserve"> [find y sort</w:t>
+      </w:r>
       <w:r>
         <w:rPr>
           <w:sz w:val="24"/>
@@ -1784,25 +1410,7 @@
           <w:szCs w:val="24"/>
           <w:lang w:val="es-ES"/>
         </w:rPr>
-        <w:t xml:space="preserve">Crear un </w:t>
-      </w:r>
-      <w:proofErr w:type="spellStart"/>
-      <w:r>
-        <w:rPr>
-          <w:sz w:val="24"/>
-          <w:szCs w:val="24"/>
-          <w:lang w:val="es-ES"/>
-        </w:rPr>
-        <w:t>execution_stack</w:t>
-      </w:r>
-      <w:proofErr w:type="spellEnd"/>
-      <w:r>
-        <w:rPr>
-          <w:sz w:val="24"/>
-          <w:szCs w:val="24"/>
-          <w:lang w:val="es-ES"/>
-        </w:rPr>
-        <w:t xml:space="preserve"> </w:t>
+        <w:t xml:space="preserve">Crear un execution_stack </w:t>
       </w:r>
       <w:r>
         <w:rPr>
@@ -1843,124 +1451,32 @@
           <w:szCs w:val="24"/>
           <w:lang w:val="es-ES"/>
         </w:rPr>
-        <w:t xml:space="preserve">En cada iteración del </w:t>
-      </w:r>
-      <w:proofErr w:type="spellStart"/>
-      <w:r>
-        <w:rPr>
-          <w:sz w:val="24"/>
-          <w:szCs w:val="24"/>
-          <w:lang w:val="es-ES"/>
-        </w:rPr>
-        <w:t>while</w:t>
-      </w:r>
-      <w:proofErr w:type="spellEnd"/>
-      <w:r>
-        <w:rPr>
-          <w:sz w:val="24"/>
-          <w:szCs w:val="24"/>
-          <w:lang w:val="es-ES"/>
-        </w:rPr>
-        <w:t xml:space="preserve"> </w:t>
-      </w:r>
-      <w:r>
-        <w:rPr>
-          <w:sz w:val="24"/>
-          <w:szCs w:val="24"/>
-          <w:lang w:val="es-ES"/>
-        </w:rPr>
-        <w:t xml:space="preserve">se debe checar si el </w:t>
-      </w:r>
-      <w:proofErr w:type="spellStart"/>
-      <w:r>
-        <w:rPr>
-          <w:sz w:val="24"/>
-          <w:szCs w:val="24"/>
-          <w:lang w:val="es-ES"/>
-        </w:rPr>
-        <w:t>stack</w:t>
-      </w:r>
-      <w:proofErr w:type="spellEnd"/>
-      <w:r>
-        <w:rPr>
-          <w:sz w:val="24"/>
-          <w:szCs w:val="24"/>
-          <w:lang w:val="es-ES"/>
-        </w:rPr>
-        <w:t xml:space="preserve"> está vacío. Si no está vacío, se cambia </w:t>
-      </w:r>
-      <w:proofErr w:type="spellStart"/>
-      <w:r>
-        <w:rPr>
-          <w:sz w:val="24"/>
-          <w:szCs w:val="24"/>
-          <w:lang w:val="es-ES"/>
-        </w:rPr>
-        <w:t>current_memory</w:t>
-      </w:r>
-      <w:proofErr w:type="spellEnd"/>
-    </w:p>
-    <w:p>
-      <w:pPr>
-        <w:rPr>
-          <w:sz w:val="24"/>
-          <w:szCs w:val="24"/>
-          <w:lang w:val="es-ES"/>
-        </w:rPr>
-      </w:pPr>
-      <w:proofErr w:type="gramStart"/>
-      <w:r>
-        <w:rPr>
-          <w:sz w:val="24"/>
-          <w:szCs w:val="24"/>
-          <w:lang w:val="es-ES"/>
-        </w:rPr>
-        <w:t>Asimismo</w:t>
-      </w:r>
-      <w:proofErr w:type="gramEnd"/>
-      <w:r>
-        <w:rPr>
-          <w:sz w:val="24"/>
-          <w:szCs w:val="24"/>
-          <w:lang w:val="es-ES"/>
-        </w:rPr>
-        <w:t xml:space="preserve"> crear un </w:t>
-      </w:r>
-      <w:proofErr w:type="spellStart"/>
-      <w:r>
-        <w:rPr>
-          <w:sz w:val="24"/>
-          <w:szCs w:val="24"/>
-          <w:lang w:val="es-ES"/>
-        </w:rPr>
-        <w:t>ip_stack</w:t>
-      </w:r>
-      <w:proofErr w:type="spellEnd"/>
-      <w:r>
-        <w:rPr>
-          <w:sz w:val="24"/>
-          <w:szCs w:val="24"/>
-          <w:lang w:val="es-ES"/>
-        </w:rPr>
-        <w:t xml:space="preserve"> donde se guarden las posiciones de los </w:t>
-      </w:r>
-      <w:proofErr w:type="spellStart"/>
-      <w:r>
-        <w:rPr>
-          <w:sz w:val="24"/>
-          <w:szCs w:val="24"/>
-          <w:lang w:val="es-ES"/>
-        </w:rPr>
-        <w:t>instruction</w:t>
-      </w:r>
-      <w:proofErr w:type="spellEnd"/>
-      <w:r>
-        <w:rPr>
-          <w:sz w:val="24"/>
-          <w:szCs w:val="24"/>
-          <w:lang w:val="es-ES"/>
-        </w:rPr>
-        <w:t xml:space="preserve"> pointers.</w:t>
+        <w:t xml:space="preserve">En cada iteración del while </w:t>
+      </w:r>
+      <w:r>
+        <w:rPr>
+          <w:sz w:val="24"/>
+          <w:szCs w:val="24"/>
+          <w:lang w:val="es-ES"/>
+        </w:rPr>
+        <w:t>se debe checar si el stack está vacío. Si no está vacío, se cambia current_memory</w:t>
+      </w:r>
+    </w:p>
+    <w:p>
+      <w:pPr>
+        <w:rPr>
+          <w:sz w:val="24"/>
+          <w:szCs w:val="24"/>
+          <w:lang w:val="es-ES"/>
+        </w:rPr>
+      </w:pPr>
+      <w:r>
+        <w:rPr>
+          <w:sz w:val="24"/>
+          <w:szCs w:val="24"/>
+          <w:lang w:val="es-ES"/>
+        </w:rPr>
+        <w:t>Asimismo crear un ip_stack donde se guarden las posiciones de los instruction pointers.</w:t>
       </w:r>
     </w:p>
     <w:p>
@@ -2018,54 +1534,8 @@
           <w:szCs w:val="24"/>
           <w:lang w:val="es-ES"/>
         </w:rPr>
-        <w:t xml:space="preserve">Crear instancia de </w:t>
-      </w:r>
-      <w:proofErr w:type="spellStart"/>
-      <w:r>
-        <w:rPr>
-          <w:sz w:val="24"/>
-          <w:szCs w:val="24"/>
-          <w:lang w:val="es-ES"/>
-        </w:rPr>
-        <w:t>Memory</w:t>
-      </w:r>
-      <w:proofErr w:type="spellEnd"/>
-      <w:r>
-        <w:rPr>
-          <w:sz w:val="24"/>
-          <w:szCs w:val="24"/>
-          <w:lang w:val="es-ES"/>
-        </w:rPr>
-        <w:t xml:space="preserve"> con la </w:t>
-      </w:r>
-      <w:proofErr w:type="spellStart"/>
-      <w:r>
-        <w:rPr>
-          <w:sz w:val="24"/>
-          <w:szCs w:val="24"/>
-          <w:lang w:val="es-ES"/>
-        </w:rPr>
-        <w:t>info</w:t>
-      </w:r>
-      <w:proofErr w:type="spellEnd"/>
-      <w:r>
-        <w:rPr>
-          <w:sz w:val="24"/>
-          <w:szCs w:val="24"/>
-          <w:lang w:val="es-ES"/>
-        </w:rPr>
-        <w:t xml:space="preserve"> de </w:t>
-      </w:r>
-      <w:proofErr w:type="spellStart"/>
-      <w:r>
-        <w:rPr>
-          <w:sz w:val="24"/>
-          <w:szCs w:val="24"/>
-          <w:lang w:val="es-ES"/>
-        </w:rPr>
-        <w:t>l_op</w:t>
-      </w:r>
-      <w:proofErr w:type="spellEnd"/>
+        <w:t>Crear instancia de Memory con la info de l_op</w:t>
+      </w:r>
     </w:p>
     <w:p>
       <w:pPr>
@@ -2079,61 +1549,12 @@
           <w:szCs w:val="24"/>
         </w:rPr>
       </w:pPr>
-      <w:proofErr w:type="spellStart"/>
-      <w:r>
-        <w:rPr>
-          <w:sz w:val="24"/>
-          <w:szCs w:val="24"/>
-        </w:rPr>
-        <w:t>Añadir</w:t>
-      </w:r>
-      <w:proofErr w:type="spellEnd"/>
-      <w:r>
-        <w:rPr>
-          <w:sz w:val="24"/>
-          <w:szCs w:val="24"/>
-        </w:rPr>
-        <w:t xml:space="preserve"> </w:t>
-      </w:r>
-      <w:proofErr w:type="spellStart"/>
-      <w:r>
-        <w:rPr>
-          <w:sz w:val="24"/>
-          <w:szCs w:val="24"/>
-        </w:rPr>
-        <w:t>instancia</w:t>
-      </w:r>
-      <w:proofErr w:type="spellEnd"/>
-      <w:r>
-        <w:rPr>
-          <w:sz w:val="24"/>
-          <w:szCs w:val="24"/>
-        </w:rPr>
-        <w:t xml:space="preserve"> </w:t>
-      </w:r>
-      <w:proofErr w:type="gramStart"/>
-      <w:r>
-        <w:rPr>
-          <w:sz w:val="24"/>
-          <w:szCs w:val="24"/>
-        </w:rPr>
-        <w:t>a</w:t>
-      </w:r>
-      <w:proofErr w:type="gramEnd"/>
-      <w:r>
-        <w:rPr>
-          <w:sz w:val="24"/>
-          <w:szCs w:val="24"/>
-        </w:rPr>
-        <w:t xml:space="preserve"> </w:t>
-      </w:r>
-      <w:proofErr w:type="spellStart"/>
-      <w:r>
-        <w:rPr>
-          <w:sz w:val="24"/>
-          <w:szCs w:val="24"/>
-        </w:rPr>
-        <w:t>execution_st</w:t>
+      <w:r>
+        <w:rPr>
+          <w:sz w:val="24"/>
+          <w:szCs w:val="24"/>
+        </w:rPr>
+        <w:t>Añadir instancia a execution_st</w:t>
       </w:r>
       <w:r>
         <w:rPr>
@@ -2142,7 +1563,6 @@
         </w:rPr>
         <w:t>ack</w:t>
       </w:r>
-      <w:proofErr w:type="spellEnd"/>
     </w:p>
     <w:p>
       <w:pPr>
@@ -2190,53 +1610,19 @@
           <w:szCs w:val="24"/>
         </w:rPr>
       </w:pPr>
-      <w:proofErr w:type="spellStart"/>
-      <w:r>
-        <w:rPr>
-          <w:sz w:val="24"/>
-          <w:szCs w:val="24"/>
-        </w:rPr>
-        <w:t>Guardar</w:t>
-      </w:r>
-      <w:proofErr w:type="spellEnd"/>
-      <w:r>
-        <w:rPr>
-          <w:sz w:val="24"/>
-          <w:szCs w:val="24"/>
-        </w:rPr>
-        <w:t xml:space="preserve"> </w:t>
-      </w:r>
-      <w:proofErr w:type="spellStart"/>
-      <w:r>
-        <w:rPr>
-          <w:sz w:val="24"/>
-          <w:szCs w:val="24"/>
-        </w:rPr>
-        <w:t>current_memory</w:t>
-      </w:r>
-      <w:proofErr w:type="spellEnd"/>
-      <w:r>
-        <w:rPr>
-          <w:sz w:val="24"/>
-          <w:szCs w:val="24"/>
-        </w:rPr>
-        <w:t xml:space="preserve"> </w:t>
-      </w:r>
-      <w:proofErr w:type="spellStart"/>
-      <w:r>
-        <w:rPr>
-          <w:sz w:val="24"/>
-          <w:szCs w:val="24"/>
-        </w:rPr>
-        <w:t>en</w:t>
-      </w:r>
-      <w:proofErr w:type="spellEnd"/>
-      <w:r>
-        <w:rPr>
-          <w:sz w:val="24"/>
-          <w:szCs w:val="24"/>
-        </w:rPr>
-        <w:t xml:space="preserve"> temp</w:t>
+      <w:r>
+        <w:rPr>
+          <w:sz w:val="24"/>
+          <w:szCs w:val="24"/>
+        </w:rPr>
+        <w:t>Guardar current_memory</w:t>
+      </w:r>
+      <w:r>
+        <w:rPr>
+          <w:sz w:val="24"/>
+          <w:szCs w:val="24"/>
+        </w:rPr>
+        <w:t xml:space="preserve"> en temp</w:t>
       </w:r>
     </w:p>
     <w:p>
@@ -2251,37 +1637,19 @@
           <w:szCs w:val="24"/>
         </w:rPr>
       </w:pPr>
-      <w:proofErr w:type="spellStart"/>
-      <w:r>
-        <w:rPr>
-          <w:sz w:val="24"/>
-          <w:szCs w:val="24"/>
-        </w:rPr>
-        <w:t>Cambiar</w:t>
-      </w:r>
-      <w:proofErr w:type="spellEnd"/>
-      <w:r>
-        <w:rPr>
-          <w:sz w:val="24"/>
-          <w:szCs w:val="24"/>
-        </w:rPr>
-        <w:t xml:space="preserve"> </w:t>
-      </w:r>
-      <w:proofErr w:type="spellStart"/>
-      <w:r>
-        <w:rPr>
-          <w:sz w:val="24"/>
-          <w:szCs w:val="24"/>
-        </w:rPr>
-        <w:t>current_memory</w:t>
-      </w:r>
-      <w:proofErr w:type="spellEnd"/>
-      <w:r>
-        <w:rPr>
-          <w:sz w:val="24"/>
-          <w:szCs w:val="24"/>
-        </w:rPr>
-        <w:t xml:space="preserve"> a </w:t>
+      <w:r>
+        <w:rPr>
+          <w:sz w:val="24"/>
+          <w:szCs w:val="24"/>
+        </w:rPr>
+        <w:t xml:space="preserve">Cambiar </w:t>
+      </w:r>
+      <w:r>
+        <w:rPr>
+          <w:sz w:val="24"/>
+          <w:szCs w:val="24"/>
+        </w:rPr>
+        <w:t xml:space="preserve">current_memory a </w:t>
       </w:r>
       <w:r>
         <w:rPr>
@@ -2290,8 +1658,6 @@
         </w:rPr>
         <w:t xml:space="preserve">la de </w:t>
       </w:r>
-      <w:proofErr w:type="spellStart"/>
-      <w:proofErr w:type="gramStart"/>
       <w:r>
         <w:rPr>
           <w:sz w:val="24"/>
@@ -2318,23 +1684,7 @@
           <w:sz w:val="24"/>
           <w:szCs w:val="24"/>
         </w:rPr>
-        <w:t>op</w:t>
-      </w:r>
-      <w:proofErr w:type="spellEnd"/>
-      <w:r>
-        <w:rPr>
-          <w:sz w:val="24"/>
-          <w:szCs w:val="24"/>
-        </w:rPr>
-        <w:t>(</w:t>
-      </w:r>
-      <w:proofErr w:type="gramEnd"/>
-      <w:r>
-        <w:rPr>
-          <w:sz w:val="24"/>
-          <w:szCs w:val="24"/>
-        </w:rPr>
-        <w:t>)</w:t>
+        <w:t>op()</w:t>
       </w:r>
     </w:p>
     <w:p>
@@ -2355,31 +1705,7 @@
           <w:sz w:val="24"/>
           <w:szCs w:val="24"/>
         </w:rPr>
-        <w:t xml:space="preserve">Append temp </w:t>
-      </w:r>
-      <w:proofErr w:type="gramStart"/>
-      <w:r>
-        <w:rPr>
-          <w:sz w:val="24"/>
-          <w:szCs w:val="24"/>
-        </w:rPr>
-        <w:t>a</w:t>
-      </w:r>
-      <w:proofErr w:type="gramEnd"/>
-      <w:r>
-        <w:rPr>
-          <w:sz w:val="24"/>
-          <w:szCs w:val="24"/>
-        </w:rPr>
-        <w:t xml:space="preserve"> </w:t>
-      </w:r>
-      <w:proofErr w:type="spellStart"/>
-      <w:r>
-        <w:rPr>
-          <w:sz w:val="24"/>
-          <w:szCs w:val="24"/>
-        </w:rPr>
-        <w:t>execution_stac</w:t>
+        <w:t>Append temp a execution_stac</w:t>
       </w:r>
       <w:r>
         <w:rPr>
@@ -2388,7 +1714,6 @@
         </w:rPr>
         <w:t>k</w:t>
       </w:r>
-      <w:proofErr w:type="spellEnd"/>
     </w:p>
     <w:p>
       <w:pPr>
@@ -2428,31 +1753,7 @@
           <w:sz w:val="24"/>
           <w:szCs w:val="24"/>
         </w:rPr>
-        <w:t xml:space="preserve"> </w:t>
-      </w:r>
-      <w:proofErr w:type="gramStart"/>
-      <w:r>
-        <w:rPr>
-          <w:sz w:val="24"/>
-          <w:szCs w:val="24"/>
-        </w:rPr>
-        <w:t>a</w:t>
-      </w:r>
-      <w:proofErr w:type="gramEnd"/>
-      <w:r>
-        <w:rPr>
-          <w:sz w:val="24"/>
-          <w:szCs w:val="24"/>
-        </w:rPr>
-        <w:t xml:space="preserve"> </w:t>
-      </w:r>
-      <w:proofErr w:type="spellStart"/>
-      <w:r>
-        <w:rPr>
-          <w:sz w:val="24"/>
-          <w:szCs w:val="24"/>
-        </w:rPr>
-        <w:t>ip_s</w:t>
+        <w:t xml:space="preserve"> a ip_s</w:t>
       </w:r>
       <w:r>
         <w:rPr>
@@ -2468,7 +1769,6 @@
         </w:rPr>
         <w:t>k</w:t>
       </w:r>
-      <w:proofErr w:type="spellEnd"/>
     </w:p>
     <w:p>
       <w:pPr>
@@ -2485,52 +1785,19 @@
           <w:u w:val="single"/>
         </w:rPr>
       </w:pPr>
-      <w:proofErr w:type="spellStart"/>
-      <w:r>
-        <w:rPr>
-          <w:sz w:val="24"/>
-          <w:szCs w:val="24"/>
-        </w:rPr>
-        <w:t>Instruction_pointer</w:t>
-      </w:r>
-      <w:proofErr w:type="spellEnd"/>
-      <w:r>
-        <w:rPr>
-          <w:sz w:val="24"/>
-          <w:szCs w:val="24"/>
-        </w:rPr>
-        <w:t xml:space="preserve"> = </w:t>
-      </w:r>
-      <w:proofErr w:type="spellStart"/>
-      <w:r>
-        <w:rPr>
-          <w:sz w:val="24"/>
-          <w:szCs w:val="24"/>
-        </w:rPr>
-        <w:t>rightop</w:t>
-      </w:r>
-      <w:proofErr w:type="spellEnd"/>
-      <w:r>
-        <w:rPr>
-          <w:sz w:val="24"/>
-          <w:szCs w:val="24"/>
-        </w:rPr>
-        <w:t xml:space="preserve"> v</w:t>
-      </w:r>
-      <w:r>
-        <w:rPr>
-          <w:sz w:val="24"/>
-          <w:szCs w:val="24"/>
-        </w:rPr>
-        <w:t xml:space="preserve">irtual </w:t>
-      </w:r>
-      <w:proofErr w:type="gramStart"/>
-      <w:r>
-        <w:rPr>
-          <w:sz w:val="24"/>
-          <w:szCs w:val="24"/>
-        </w:rPr>
-        <w:t>address-</w:t>
+      <w:r>
+        <w:rPr>
+          <w:sz w:val="24"/>
+          <w:szCs w:val="24"/>
+        </w:rPr>
+        <w:t>Instruction_pointer = rightop v</w:t>
+      </w:r>
+      <w:r>
+        <w:rPr>
+          <w:sz w:val="24"/>
+          <w:szCs w:val="24"/>
+        </w:rPr>
+        <w:t>irtual address-</w:t>
       </w:r>
       <w:r>
         <w:rPr>
@@ -2539,7 +1806,6 @@
         </w:rPr>
         <w:t>1</w:t>
       </w:r>
-      <w:proofErr w:type="gramEnd"/>
     </w:p>
     <w:p>
       <w:pPr>
@@ -2571,24 +1837,13 @@
           <w:szCs w:val="24"/>
         </w:rPr>
       </w:pPr>
-      <w:proofErr w:type="spellStart"/>
-      <w:r>
-        <w:rPr>
-          <w:sz w:val="24"/>
-          <w:szCs w:val="24"/>
-        </w:rPr>
-        <w:t>Current_memory</w:t>
-      </w:r>
-      <w:proofErr w:type="spellEnd"/>
-      <w:r>
-        <w:rPr>
-          <w:sz w:val="24"/>
-          <w:szCs w:val="24"/>
-        </w:rPr>
-        <w:t xml:space="preserve"> = </w:t>
-      </w:r>
-      <w:proofErr w:type="spellStart"/>
-      <w:proofErr w:type="gramStart"/>
+      <w:r>
+        <w:rPr>
+          <w:sz w:val="24"/>
+          <w:szCs w:val="24"/>
+        </w:rPr>
+        <w:t xml:space="preserve">Current_memory = </w:t>
+      </w:r>
       <w:r>
         <w:rPr>
           <w:sz w:val="24"/>
@@ -2601,23 +1856,7 @@
           <w:sz w:val="24"/>
           <w:szCs w:val="24"/>
         </w:rPr>
-        <w:t>op</w:t>
-      </w:r>
-      <w:proofErr w:type="spellEnd"/>
-      <w:r>
-        <w:rPr>
-          <w:sz w:val="24"/>
-          <w:szCs w:val="24"/>
-        </w:rPr>
-        <w:t>(</w:t>
-      </w:r>
-      <w:proofErr w:type="gramEnd"/>
-      <w:r>
-        <w:rPr>
-          <w:sz w:val="24"/>
-          <w:szCs w:val="24"/>
-        </w:rPr>
-        <w:t>)</w:t>
+        <w:t>op()</w:t>
       </w:r>
     </w:p>
     <w:p>
@@ -2632,46 +1871,19 @@
           <w:szCs w:val="24"/>
         </w:rPr>
       </w:pPr>
-      <w:proofErr w:type="spellStart"/>
-      <w:r>
-        <w:rPr>
-          <w:sz w:val="24"/>
-          <w:szCs w:val="24"/>
-        </w:rPr>
-        <w:t>Instruction_pointer</w:t>
-      </w:r>
-      <w:proofErr w:type="spellEnd"/>
-      <w:r>
-        <w:rPr>
-          <w:sz w:val="24"/>
-          <w:szCs w:val="24"/>
-        </w:rPr>
-        <w:t xml:space="preserve"> = </w:t>
-      </w:r>
-      <w:proofErr w:type="spellStart"/>
-      <w:proofErr w:type="gramStart"/>
-      <w:r>
-        <w:rPr>
-          <w:sz w:val="24"/>
-          <w:szCs w:val="24"/>
-        </w:rPr>
-        <w:t>ip_stack.pop</w:t>
-      </w:r>
-      <w:proofErr w:type="spellEnd"/>
-      <w:r>
-        <w:rPr>
-          <w:sz w:val="24"/>
-          <w:szCs w:val="24"/>
-        </w:rPr>
-        <w:t>(</w:t>
-      </w:r>
-      <w:proofErr w:type="gramEnd"/>
-      <w:r>
-        <w:rPr>
-          <w:sz w:val="24"/>
-          <w:szCs w:val="24"/>
-        </w:rPr>
-        <w:t>)</w:t>
+      <w:r>
+        <w:rPr>
+          <w:sz w:val="24"/>
+          <w:szCs w:val="24"/>
+        </w:rPr>
+        <w:t xml:space="preserve">Instruction_pointer = </w:t>
+      </w:r>
+      <w:r>
+        <w:rPr>
+          <w:sz w:val="24"/>
+          <w:szCs w:val="24"/>
+        </w:rPr>
+        <w:t>ip_stack.pop()</w:t>
       </w:r>
     </w:p>
     <w:p>
@@ -2707,266 +1919,7 @@
           <w:u w:val="single"/>
           <w:lang w:val="es-ES"/>
         </w:rPr>
-        <w:t xml:space="preserve">Me falta hacer la parte de </w:t>
-      </w:r>
-      <w:proofErr w:type="spellStart"/>
-      <w:r>
-        <w:rPr>
-          <w:b/>
-          <w:bCs/>
-          <w:sz w:val="28"/>
-          <w:szCs w:val="28"/>
-          <w:highlight w:val="yellow"/>
-          <w:u w:val="single"/>
-          <w:lang w:val="es-ES"/>
-        </w:rPr>
-        <w:t>read</w:t>
-      </w:r>
-      <w:proofErr w:type="spellEnd"/>
-      <w:r>
-        <w:rPr>
-          <w:b/>
-          <w:bCs/>
-          <w:sz w:val="28"/>
-          <w:szCs w:val="28"/>
-          <w:highlight w:val="yellow"/>
-          <w:u w:val="single"/>
-          <w:lang w:val="es-ES"/>
-        </w:rPr>
-        <w:t xml:space="preserve"> del avance 6</w:t>
-      </w:r>
-    </w:p>
-    <w:p>
-      <w:pPr>
-        <w:rPr>
-          <w:b/>
-          <w:bCs/>
-          <w:sz w:val="28"/>
-          <w:szCs w:val="28"/>
-          <w:u w:val="single"/>
-          <w:lang w:val="es-ES"/>
-        </w:rPr>
-      </w:pPr>
-      <w:r>
-        <w:rPr>
-          <w:b/>
-          <w:bCs/>
-          <w:sz w:val="28"/>
-          <w:szCs w:val="28"/>
-          <w:highlight w:val="yellow"/>
-          <w:u w:val="single"/>
-          <w:lang w:val="es-ES"/>
-        </w:rPr>
-        <w:lastRenderedPageBreak/>
-        <w:t xml:space="preserve">Quizá tenga que cambiar los rangos de virtual </w:t>
-      </w:r>
-      <w:proofErr w:type="spellStart"/>
-      <w:r>
-        <w:rPr>
-          <w:b/>
-          <w:bCs/>
-          <w:sz w:val="28"/>
-          <w:szCs w:val="28"/>
-          <w:highlight w:val="yellow"/>
-          <w:u w:val="single"/>
-          <w:lang w:val="es-ES"/>
-        </w:rPr>
-        <w:t>addresses</w:t>
-      </w:r>
-      <w:proofErr w:type="spellEnd"/>
-      <w:r>
-        <w:rPr>
-          <w:b/>
-          <w:bCs/>
-          <w:sz w:val="28"/>
-          <w:szCs w:val="28"/>
-          <w:highlight w:val="yellow"/>
-          <w:u w:val="single"/>
-          <w:lang w:val="es-ES"/>
-        </w:rPr>
-        <w:t xml:space="preserve">. Por ahora, hay 333 espacios para cada variable, pero los </w:t>
-      </w:r>
-      <w:proofErr w:type="spellStart"/>
-      <w:r>
-        <w:rPr>
-          <w:b/>
-          <w:bCs/>
-          <w:sz w:val="28"/>
-          <w:szCs w:val="28"/>
-          <w:highlight w:val="yellow"/>
-          <w:u w:val="single"/>
-          <w:lang w:val="es-ES"/>
-        </w:rPr>
-        <w:t>arrays</w:t>
-      </w:r>
-      <w:proofErr w:type="spellEnd"/>
-      <w:r>
-        <w:rPr>
-          <w:b/>
-          <w:bCs/>
-          <w:sz w:val="28"/>
-          <w:szCs w:val="28"/>
-          <w:highlight w:val="yellow"/>
-          <w:u w:val="single"/>
-          <w:lang w:val="es-ES"/>
-        </w:rPr>
-        <w:t xml:space="preserve"> pueden ocupar hasta 10,000 espacios… </w:t>
-      </w:r>
-      <w:r>
-        <w:rPr>
-          <w:b/>
-          <w:bCs/>
-          <w:sz w:val="28"/>
-          <w:szCs w:val="28"/>
-          <w:highlight w:val="yellow"/>
-          <w:u w:val="single"/>
-          <w:lang w:val="es-ES"/>
-        </w:rPr>
-        <w:t xml:space="preserve">Entonces en mis pruebas no puedo crear </w:t>
-      </w:r>
-      <w:proofErr w:type="spellStart"/>
-      <w:r>
-        <w:rPr>
-          <w:b/>
-          <w:bCs/>
-          <w:sz w:val="28"/>
-          <w:szCs w:val="28"/>
-          <w:highlight w:val="yellow"/>
-          <w:u w:val="single"/>
-          <w:lang w:val="es-ES"/>
-        </w:rPr>
-        <w:t>arrays</w:t>
-      </w:r>
-      <w:proofErr w:type="spellEnd"/>
-      <w:r>
-        <w:rPr>
-          <w:b/>
-          <w:bCs/>
-          <w:sz w:val="28"/>
-          <w:szCs w:val="28"/>
-          <w:highlight w:val="yellow"/>
-          <w:u w:val="single"/>
-          <w:lang w:val="es-ES"/>
-        </w:rPr>
-        <w:t xml:space="preserve"> tan grandes, por precaución.</w:t>
-      </w:r>
-    </w:p>
-    <w:p>
-      <w:pPr>
-        <w:rPr>
-          <w:b/>
-          <w:bCs/>
-          <w:sz w:val="28"/>
-          <w:szCs w:val="28"/>
-          <w:u w:val="single"/>
-          <w:lang w:val="es-ES"/>
-        </w:rPr>
-      </w:pPr>
-      <w:r>
-        <w:rPr>
-          <w:sz w:val="24"/>
-          <w:szCs w:val="24"/>
-          <w:lang w:val="es-ES"/>
-        </w:rPr>
-        <w:t xml:space="preserve">La moda no regresa siempre un </w:t>
-      </w:r>
-      <w:proofErr w:type="spellStart"/>
-      <w:r>
-        <w:rPr>
-          <w:sz w:val="24"/>
-          <w:szCs w:val="24"/>
-          <w:lang w:val="es-ES"/>
-        </w:rPr>
-        <w:t>float</w:t>
-      </w:r>
-      <w:proofErr w:type="spellEnd"/>
-      <w:r>
-        <w:rPr>
-          <w:sz w:val="24"/>
-          <w:szCs w:val="24"/>
-          <w:lang w:val="es-ES"/>
-        </w:rPr>
-        <w:t xml:space="preserve">, sino que depende del valor de la moda (puede ser </w:t>
-      </w:r>
-      <w:proofErr w:type="spellStart"/>
-      <w:r>
-        <w:rPr>
-          <w:sz w:val="24"/>
-          <w:szCs w:val="24"/>
-          <w:lang w:val="es-ES"/>
-        </w:rPr>
-        <w:t>int</w:t>
-      </w:r>
-      <w:proofErr w:type="spellEnd"/>
-      <w:r>
-        <w:rPr>
-          <w:sz w:val="24"/>
-          <w:szCs w:val="24"/>
-          <w:lang w:val="es-ES"/>
-        </w:rPr>
-        <w:t xml:space="preserve"> o </w:t>
-      </w:r>
-      <w:proofErr w:type="spellStart"/>
-      <w:r>
-        <w:rPr>
-          <w:sz w:val="24"/>
-          <w:szCs w:val="24"/>
-          <w:lang w:val="es-ES"/>
-        </w:rPr>
-        <w:t>float</w:t>
-      </w:r>
-      <w:proofErr w:type="spellEnd"/>
-      <w:r>
-        <w:rPr>
-          <w:sz w:val="24"/>
-          <w:szCs w:val="24"/>
-          <w:lang w:val="es-ES"/>
-        </w:rPr>
-        <w:t xml:space="preserve"> en mi caso). Yo asumí que siempre iba a ser </w:t>
-      </w:r>
-      <w:proofErr w:type="spellStart"/>
-      <w:r>
-        <w:rPr>
-          <w:sz w:val="24"/>
-          <w:szCs w:val="24"/>
-          <w:lang w:val="es-ES"/>
-        </w:rPr>
-        <w:t>float</w:t>
-      </w:r>
-      <w:proofErr w:type="spellEnd"/>
-      <w:r>
-        <w:rPr>
-          <w:sz w:val="24"/>
-          <w:szCs w:val="24"/>
-          <w:lang w:val="es-ES"/>
-        </w:rPr>
-        <w:t xml:space="preserve">…. </w:t>
-      </w:r>
-      <w:r>
-        <w:rPr>
-          <w:sz w:val="24"/>
-          <w:szCs w:val="24"/>
-          <w:lang w:val="es-ES"/>
-        </w:rPr>
-        <w:t xml:space="preserve">Por ahora sólo la casteo a </w:t>
-      </w:r>
-      <w:proofErr w:type="spellStart"/>
-      <w:r>
-        <w:rPr>
-          <w:sz w:val="24"/>
-          <w:szCs w:val="24"/>
-          <w:lang w:val="es-ES"/>
-        </w:rPr>
-        <w:t>float</w:t>
-      </w:r>
-      <w:proofErr w:type="spellEnd"/>
-      <w:r>
-        <w:rPr>
-          <w:sz w:val="24"/>
-          <w:szCs w:val="24"/>
-          <w:lang w:val="es-ES"/>
-        </w:rPr>
-        <w:t xml:space="preserve"> para evitar problemas</w:t>
+        <w:t>Me falta hacer la parte de read del avance 6</w:t>
       </w:r>
     </w:p>
     <w:sectPr>

</xml_diff>